<commit_message>
partially updated the design diagram in the documents folder to prepare for the presentation on Thursday
</commit_message>
<xml_diff>
--- a/Documents/SE 319DesignDiagram.docx
+++ b/Documents/SE 319DesignDiagram.docx
@@ -15,7 +15,449 @@
         <mc:AlternateContent>
           <mc:Choice Requires="wps">
             <w:drawing>
-              <wp:anchor distT="0" distB="0" distL="114300" distR="114300" simplePos="0" relativeHeight="251658239" behindDoc="0" locked="0" layoutInCell="1" allowOverlap="1" wp14:editId="36B11C9B">
+              <wp:anchor distT="0" distB="0" distL="114300" distR="114300" simplePos="0" relativeHeight="251707392" behindDoc="0" locked="0" layoutInCell="1" allowOverlap="1" wp14:anchorId="40115623" wp14:editId="74225BB9">
+                <wp:simplePos x="0" y="0"/>
+                <wp:positionH relativeFrom="column">
+                  <wp:posOffset>4114165</wp:posOffset>
+                </wp:positionH>
+                <wp:positionV relativeFrom="paragraph">
+                  <wp:posOffset>2790825</wp:posOffset>
+                </wp:positionV>
+                <wp:extent cx="0" cy="438150"/>
+                <wp:effectExtent l="57150" t="57150" r="76200" b="19050"/>
+                <wp:wrapNone/>
+                <wp:docPr id="35" name="Straight Arrow Connector 35"/>
+                <wp:cNvGraphicFramePr/>
+                <a:graphic xmlns:a="http://schemas.openxmlformats.org/drawingml/2006/main">
+                  <a:graphicData uri="http://schemas.microsoft.com/office/word/2010/wordprocessingShape">
+                    <wps:wsp>
+                      <wps:cNvCnPr/>
+                      <wps:spPr>
+                        <a:xfrm flipV="1">
+                          <a:off x="0" y="0"/>
+                          <a:ext cx="0" cy="438150"/>
+                        </a:xfrm>
+                        <a:prstGeom prst="straightConnector1">
+                          <a:avLst/>
+                        </a:prstGeom>
+                        <a:ln>
+                          <a:headEnd type="none"/>
+                          <a:tailEnd type="diamond" w="lg" len="lg"/>
+                        </a:ln>
+                      </wps:spPr>
+                      <wps:style>
+                        <a:lnRef idx="1">
+                          <a:schemeClr val="dk1"/>
+                        </a:lnRef>
+                        <a:fillRef idx="0">
+                          <a:schemeClr val="dk1"/>
+                        </a:fillRef>
+                        <a:effectRef idx="0">
+                          <a:schemeClr val="dk1"/>
+                        </a:effectRef>
+                        <a:fontRef idx="minor">
+                          <a:schemeClr val="tx1"/>
+                        </a:fontRef>
+                      </wps:style>
+                      <wps:bodyPr/>
+                    </wps:wsp>
+                  </a:graphicData>
+                </a:graphic>
+                <wp14:sizeRelH relativeFrom="margin">
+                  <wp14:pctWidth>0</wp14:pctWidth>
+                </wp14:sizeRelH>
+                <wp14:sizeRelV relativeFrom="margin">
+                  <wp14:pctHeight>0</wp14:pctHeight>
+                </wp14:sizeRelV>
+              </wp:anchor>
+            </w:drawing>
+          </mc:Choice>
+          <mc:Fallback>
+            <w:pict>
+              <v:shapetype id="_x0000_t32" coordsize="21600,21600" o:spt="32" o:oned="t" path="m,l21600,21600e" filled="f">
+                <v:path arrowok="t" fillok="f" o:connecttype="none"/>
+                <o:lock v:ext="edit" shapetype="t"/>
+              </v:shapetype>
+              <v:shape id="Straight Arrow Connector 35" o:spid="_x0000_s1026" type="#_x0000_t32" style="position:absolute;margin-left:323.95pt;margin-top:219.75pt;width:0;height:34.5pt;flip:y;z-index:251707392;visibility:visible;mso-wrap-style:square;mso-width-percent:0;mso-height-percent:0;mso-wrap-distance-left:9pt;mso-wrap-distance-top:0;mso-wrap-distance-right:9pt;mso-wrap-distance-bottom:0;mso-position-horizontal:absolute;mso-position-horizontal-relative:text;mso-position-vertical:absolute;mso-position-vertical-relative:text;mso-width-percent:0;mso-height-percent:0;mso-width-relative:margin;mso-height-relative:margin" o:gfxdata="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" strokecolor="black [3040]">
+                <v:stroke endarrow="diamond" endarrowwidth="wide" endarrowlength="long"/>
+              </v:shape>
+            </w:pict>
+          </mc:Fallback>
+        </mc:AlternateContent>
+      </w:r>
+      <w:r>
+        <w:rPr>
+          <w:noProof/>
+        </w:rPr>
+        <mc:AlternateContent>
+          <mc:Choice Requires="wps">
+            <w:drawing>
+              <wp:anchor distT="0" distB="0" distL="114300" distR="114300" simplePos="0" relativeHeight="251663360" behindDoc="0" locked="0" layoutInCell="1" allowOverlap="1" wp14:anchorId="60A58BDF" wp14:editId="49F3CAD2">
+                <wp:simplePos x="0" y="0"/>
+                <wp:positionH relativeFrom="column">
+                  <wp:posOffset>-28575</wp:posOffset>
+                </wp:positionH>
+                <wp:positionV relativeFrom="paragraph">
+                  <wp:posOffset>2095500</wp:posOffset>
+                </wp:positionV>
+                <wp:extent cx="4657725" cy="619125"/>
+                <wp:effectExtent l="57150" t="19050" r="85725" b="104775"/>
+                <wp:wrapNone/>
+                <wp:docPr id="5" name="Flowchart: Alternate Process 5"/>
+                <wp:cNvGraphicFramePr/>
+                <a:graphic xmlns:a="http://schemas.openxmlformats.org/drawingml/2006/main">
+                  <a:graphicData uri="http://schemas.microsoft.com/office/word/2010/wordprocessingShape">
+                    <wps:wsp>
+                      <wps:cNvSpPr/>
+                      <wps:spPr>
+                        <a:xfrm>
+                          <a:off x="0" y="0"/>
+                          <a:ext cx="4657725" cy="619125"/>
+                        </a:xfrm>
+                        <a:prstGeom prst="flowChartAlternateProcess">
+                          <a:avLst/>
+                        </a:prstGeom>
+                      </wps:spPr>
+                      <wps:style>
+                        <a:lnRef idx="1">
+                          <a:schemeClr val="accent1"/>
+                        </a:lnRef>
+                        <a:fillRef idx="3">
+                          <a:schemeClr val="accent1"/>
+                        </a:fillRef>
+                        <a:effectRef idx="2">
+                          <a:schemeClr val="accent1"/>
+                        </a:effectRef>
+                        <a:fontRef idx="minor">
+                          <a:schemeClr val="lt1"/>
+                        </a:fontRef>
+                      </wps:style>
+                      <wps:txbx>
+                        <w:txbxContent>
+                          <w:p>
+                            <w:r>
+                              <w:t>Garage</w:t>
+                            </w:r>
+                          </w:p>
+                        </w:txbxContent>
+                      </wps:txbx>
+                      <wps:bodyPr rot="0" spcFirstLastPara="0" vertOverflow="overflow" horzOverflow="overflow" vert="horz" wrap="square" lIns="91440" tIns="45720" rIns="91440" bIns="45720" numCol="1" spcCol="0" rtlCol="0" fromWordArt="0" anchor="ctr" anchorCtr="0" forceAA="0" compatLnSpc="1">
+                        <a:prstTxWarp prst="textNoShape">
+                          <a:avLst/>
+                        </a:prstTxWarp>
+                        <a:noAutofit/>
+                      </wps:bodyPr>
+                    </wps:wsp>
+                  </a:graphicData>
+                </a:graphic>
+                <wp14:sizeRelH relativeFrom="margin">
+                  <wp14:pctWidth>0</wp14:pctWidth>
+                </wp14:sizeRelH>
+              </wp:anchor>
+            </w:drawing>
+          </mc:Choice>
+          <mc:Fallback>
+            <w:pict>
+              <v:shapetype id="_x0000_t176" coordsize="21600,21600" o:spt="176" adj="2700" path="m@0,qx0@0l0@2qy@0,21600l@1,21600qx21600@2l21600@0qy@1,xe">
+                <v:stroke joinstyle="miter"/>
+                <v:formulas>
+                  <v:f eqn="val #0"/>
+                  <v:f eqn="sum width 0 #0"/>
+                  <v:f eqn="sum height 0 #0"/>
+                  <v:f eqn="prod @0 2929 10000"/>
+                  <v:f eqn="sum width 0 @3"/>
+                  <v:f eqn="sum height 0 @3"/>
+                  <v:f eqn="val width"/>
+                  <v:f eqn="val height"/>
+                  <v:f eqn="prod width 1 2"/>
+                  <v:f eqn="prod height 1 2"/>
+                </v:formulas>
+                <v:path gradientshapeok="t" limo="10800,10800" o:connecttype="custom" o:connectlocs="@8,0;0,@9;@8,@7;@6,@9" textboxrect="@3,@3,@4,@5"/>
+              </v:shapetype>
+              <v:shape id="Flowchart: Alternate Process 5" o:spid="_x0000_s1026" type="#_x0000_t176" style="position:absolute;left:0;text-align:left;margin-left:-2.25pt;margin-top:165pt;width:366.75pt;height:48.75pt;z-index:251663360;visibility:visible;mso-wrap-style:square;mso-width-percent:0;mso-wrap-distance-left:9pt;mso-wrap-distance-top:0;mso-wrap-distance-right:9pt;mso-wrap-distance-bottom:0;mso-position-horizontal:absolute;mso-position-horizontal-relative:text;mso-position-vertical:absolute;mso-position-vertical-relative:text;mso-width-percent:0;mso-width-relative:margin;v-text-anchor:middle" o:gfxdata="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" fillcolor="#254163 [1636]" strokecolor="#4579b8 [3044]">
+                <v:fill color2="#4477b6 [3012]" rotate="t" angle="180" colors="0 #2c5d98;52429f #3c7bc7;1 #3a7ccb" focus="100%" type="gradient">
+                  <o:fill v:ext="view" type="gradientUnscaled"/>
+                </v:fill>
+                <v:shadow on="t" color="black" opacity="22937f" origin=",.5" offset="0,.63889mm"/>
+                <v:textbox>
+                  <w:txbxContent>
+                    <w:p>
+                      <w:r>
+                        <w:t>Garage</w:t>
+                      </w:r>
+                    </w:p>
+                  </w:txbxContent>
+                </v:textbox>
+              </v:shape>
+            </w:pict>
+          </mc:Fallback>
+        </mc:AlternateContent>
+      </w:r>
+      <w:r>
+        <w:rPr>
+          <w:noProof/>
+        </w:rPr>
+        <mc:AlternateContent>
+          <mc:Choice Requires="wps">
+            <w:drawing>
+              <wp:anchor distT="0" distB="0" distL="114300" distR="114300" simplePos="0" relativeHeight="251705344" behindDoc="0" locked="0" layoutInCell="1" allowOverlap="1" wp14:anchorId="6AD2FBFB" wp14:editId="3B19B070">
+                <wp:simplePos x="0" y="0"/>
+                <wp:positionH relativeFrom="column">
+                  <wp:posOffset>3590290</wp:posOffset>
+                </wp:positionH>
+                <wp:positionV relativeFrom="paragraph">
+                  <wp:posOffset>3228975</wp:posOffset>
+                </wp:positionV>
+                <wp:extent cx="1095375" cy="504825"/>
+                <wp:effectExtent l="57150" t="19050" r="85725" b="104775"/>
+                <wp:wrapNone/>
+                <wp:docPr id="25" name="Flowchart: Alternate Process 25"/>
+                <wp:cNvGraphicFramePr/>
+                <a:graphic xmlns:a="http://schemas.openxmlformats.org/drawingml/2006/main">
+                  <a:graphicData uri="http://schemas.microsoft.com/office/word/2010/wordprocessingShape">
+                    <wps:wsp>
+                      <wps:cNvSpPr/>
+                      <wps:spPr>
+                        <a:xfrm>
+                          <a:off x="0" y="0"/>
+                          <a:ext cx="1095375" cy="504825"/>
+                        </a:xfrm>
+                        <a:prstGeom prst="flowChartAlternateProcess">
+                          <a:avLst/>
+                        </a:prstGeom>
+                      </wps:spPr>
+                      <wps:style>
+                        <a:lnRef idx="1">
+                          <a:schemeClr val="accent1"/>
+                        </a:lnRef>
+                        <a:fillRef idx="3">
+                          <a:schemeClr val="accent1"/>
+                        </a:fillRef>
+                        <a:effectRef idx="2">
+                          <a:schemeClr val="accent1"/>
+                        </a:effectRef>
+                        <a:fontRef idx="minor">
+                          <a:schemeClr val="lt1"/>
+                        </a:fontRef>
+                      </wps:style>
+                      <wps:txbx>
+                        <w:txbxContent>
+                          <w:p>
+                            <w:r>
+                              <w:t>Notifications</w:t>
+                            </w:r>
+                          </w:p>
+                        </w:txbxContent>
+                      </wps:txbx>
+                      <wps:bodyPr rot="0" spcFirstLastPara="0" vertOverflow="overflow" horzOverflow="overflow" vert="horz" wrap="square" lIns="91440" tIns="45720" rIns="91440" bIns="45720" numCol="1" spcCol="0" rtlCol="0" fromWordArt="0" anchor="ctr" anchorCtr="0" forceAA="0" compatLnSpc="1">
+                        <a:prstTxWarp prst="textNoShape">
+                          <a:avLst/>
+                        </a:prstTxWarp>
+                        <a:noAutofit/>
+                      </wps:bodyPr>
+                    </wps:wsp>
+                  </a:graphicData>
+                </a:graphic>
+                <wp14:sizeRelH relativeFrom="margin">
+                  <wp14:pctWidth>0</wp14:pctWidth>
+                </wp14:sizeRelH>
+              </wp:anchor>
+            </w:drawing>
+          </mc:Choice>
+          <mc:Fallback>
+            <w:pict>
+              <v:shape id="Flowchart: Alternate Process 25" o:spid="_x0000_s1027" type="#_x0000_t176" style="position:absolute;left:0;text-align:left;margin-left:282.7pt;margin-top:254.25pt;width:86.25pt;height:39.75pt;z-index:251705344;visibility:visible;mso-wrap-style:square;mso-width-percent:0;mso-wrap-distance-left:9pt;mso-wrap-distance-top:0;mso-wrap-distance-right:9pt;mso-wrap-distance-bottom:0;mso-position-horizontal:absolute;mso-position-horizontal-relative:text;mso-position-vertical:absolute;mso-position-vertical-relative:text;mso-width-percent:0;mso-width-relative:margin;v-text-anchor:middle" o:gfxdata="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" fillcolor="#254163 [1636]" strokecolor="#4579b8 [3044]">
+                <v:fill color2="#4477b6 [3012]" rotate="t" angle="180" colors="0 #2c5d98;52429f #3c7bc7;1 #3a7ccb" focus="100%" type="gradient">
+                  <o:fill v:ext="view" type="gradientUnscaled"/>
+                </v:fill>
+                <v:shadow on="t" color="black" opacity="22937f" origin=",.5" offset="0,.63889mm"/>
+                <v:textbox>
+                  <w:txbxContent>
+                    <w:p>
+                      <w:r>
+                        <w:t>Notifications</w:t>
+                      </w:r>
+                    </w:p>
+                  </w:txbxContent>
+                </v:textbox>
+              </v:shape>
+            </w:pict>
+          </mc:Fallback>
+        </mc:AlternateContent>
+      </w:r>
+      <w:r>
+        <w:rPr>
+          <w:noProof/>
+        </w:rPr>
+        <mc:AlternateContent>
+          <mc:Choice Requires="wps">
+            <w:drawing>
+              <wp:anchor distT="0" distB="0" distL="114300" distR="114300" simplePos="0" relativeHeight="251688960" behindDoc="0" locked="0" layoutInCell="1" allowOverlap="1" wp14:anchorId="63929406" wp14:editId="09459422">
+                <wp:simplePos x="0" y="0"/>
+                <wp:positionH relativeFrom="column">
+                  <wp:posOffset>2438400</wp:posOffset>
+                </wp:positionH>
+                <wp:positionV relativeFrom="paragraph">
+                  <wp:posOffset>2790825</wp:posOffset>
+                </wp:positionV>
+                <wp:extent cx="0" cy="438150"/>
+                <wp:effectExtent l="57150" t="57150" r="76200" b="19050"/>
+                <wp:wrapNone/>
+                <wp:docPr id="24" name="Straight Arrow Connector 24"/>
+                <wp:cNvGraphicFramePr/>
+                <a:graphic xmlns:a="http://schemas.openxmlformats.org/drawingml/2006/main">
+                  <a:graphicData uri="http://schemas.microsoft.com/office/word/2010/wordprocessingShape">
+                    <wps:wsp>
+                      <wps:cNvCnPr/>
+                      <wps:spPr>
+                        <a:xfrm flipV="1">
+                          <a:off x="0" y="0"/>
+                          <a:ext cx="0" cy="438150"/>
+                        </a:xfrm>
+                        <a:prstGeom prst="straightConnector1">
+                          <a:avLst/>
+                        </a:prstGeom>
+                        <a:ln>
+                          <a:headEnd type="none"/>
+                          <a:tailEnd type="diamond" w="lg" len="lg"/>
+                        </a:ln>
+                      </wps:spPr>
+                      <wps:style>
+                        <a:lnRef idx="1">
+                          <a:schemeClr val="dk1"/>
+                        </a:lnRef>
+                        <a:fillRef idx="0">
+                          <a:schemeClr val="dk1"/>
+                        </a:fillRef>
+                        <a:effectRef idx="0">
+                          <a:schemeClr val="dk1"/>
+                        </a:effectRef>
+                        <a:fontRef idx="minor">
+                          <a:schemeClr val="tx1"/>
+                        </a:fontRef>
+                      </wps:style>
+                      <wps:bodyPr/>
+                    </wps:wsp>
+                  </a:graphicData>
+                </a:graphic>
+                <wp14:sizeRelH relativeFrom="margin">
+                  <wp14:pctWidth>0</wp14:pctWidth>
+                </wp14:sizeRelH>
+                <wp14:sizeRelV relativeFrom="margin">
+                  <wp14:pctHeight>0</wp14:pctHeight>
+                </wp14:sizeRelV>
+              </wp:anchor>
+            </w:drawing>
+          </mc:Choice>
+          <mc:Fallback>
+            <w:pict>
+              <v:shape id="Straight Arrow Connector 24" o:spid="_x0000_s1026" type="#_x0000_t32" style="position:absolute;margin-left:192pt;margin-top:219.75pt;width:0;height:34.5pt;flip:y;z-index:251688960;visibility:visible;mso-wrap-style:square;mso-width-percent:0;mso-height-percent:0;mso-wrap-distance-left:9pt;mso-wrap-distance-top:0;mso-wrap-distance-right:9pt;mso-wrap-distance-bottom:0;mso-position-horizontal:absolute;mso-position-horizontal-relative:text;mso-position-vertical:absolute;mso-position-vertical-relative:text;mso-width-percent:0;mso-height-percent:0;mso-width-relative:margin;mso-height-relative:margin" o:gfxdata="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" strokecolor="black [3040]">
+                <v:stroke endarrow="diamond" endarrowwidth="wide" endarrowlength="long"/>
+              </v:shape>
+            </w:pict>
+          </mc:Fallback>
+        </mc:AlternateContent>
+      </w:r>
+      <w:r>
+        <w:rPr>
+          <w:noProof/>
+        </w:rPr>
+        <mc:AlternateContent>
+          <mc:Choice Requires="wps">
+            <w:drawing>
+              <wp:anchor distT="0" distB="0" distL="114300" distR="114300" simplePos="0" relativeHeight="251668480" behindDoc="0" locked="0" layoutInCell="1" allowOverlap="1" wp14:anchorId="4D5089AF" wp14:editId="25BED44B">
+                <wp:simplePos x="0" y="0"/>
+                <wp:positionH relativeFrom="column">
+                  <wp:posOffset>1685925</wp:posOffset>
+                </wp:positionH>
+                <wp:positionV relativeFrom="paragraph">
+                  <wp:posOffset>3228975</wp:posOffset>
+                </wp:positionV>
+                <wp:extent cx="1371600" cy="504825"/>
+                <wp:effectExtent l="57150" t="19050" r="76200" b="104775"/>
+                <wp:wrapNone/>
+                <wp:docPr id="8" name="Flowchart: Alternate Process 8"/>
+                <wp:cNvGraphicFramePr/>
+                <a:graphic xmlns:a="http://schemas.openxmlformats.org/drawingml/2006/main">
+                  <a:graphicData uri="http://schemas.microsoft.com/office/word/2010/wordprocessingShape">
+                    <wps:wsp>
+                      <wps:cNvSpPr/>
+                      <wps:spPr>
+                        <a:xfrm>
+                          <a:off x="0" y="0"/>
+                          <a:ext cx="1371600" cy="504825"/>
+                        </a:xfrm>
+                        <a:prstGeom prst="flowChartAlternateProcess">
+                          <a:avLst/>
+                        </a:prstGeom>
+                      </wps:spPr>
+                      <wps:style>
+                        <a:lnRef idx="1">
+                          <a:schemeClr val="accent1"/>
+                        </a:lnRef>
+                        <a:fillRef idx="3">
+                          <a:schemeClr val="accent1"/>
+                        </a:fillRef>
+                        <a:effectRef idx="2">
+                          <a:schemeClr val="accent1"/>
+                        </a:effectRef>
+                        <a:fontRef idx="minor">
+                          <a:schemeClr val="lt1"/>
+                        </a:fontRef>
+                      </wps:style>
+                      <wps:txbx>
+                        <w:txbxContent>
+                          <w:p>
+                            <w:r>
+                              <w:t>Expense Manager</w:t>
+                            </w:r>
+                          </w:p>
+                        </w:txbxContent>
+                      </wps:txbx>
+                      <wps:bodyPr rot="0" spcFirstLastPara="0" vertOverflow="overflow" horzOverflow="overflow" vert="horz" wrap="square" lIns="91440" tIns="45720" rIns="91440" bIns="45720" numCol="1" spcCol="0" rtlCol="0" fromWordArt="0" anchor="ctr" anchorCtr="0" forceAA="0" compatLnSpc="1">
+                        <a:prstTxWarp prst="textNoShape">
+                          <a:avLst/>
+                        </a:prstTxWarp>
+                        <a:noAutofit/>
+                      </wps:bodyPr>
+                    </wps:wsp>
+                  </a:graphicData>
+                </a:graphic>
+                <wp14:sizeRelH relativeFrom="margin">
+                  <wp14:pctWidth>0</wp14:pctWidth>
+                </wp14:sizeRelH>
+              </wp:anchor>
+            </w:drawing>
+          </mc:Choice>
+          <mc:Fallback>
+            <w:pict>
+              <v:shape id="Flowchart: Alternate Process 8" o:spid="_x0000_s1028" type="#_x0000_t176" style="position:absolute;left:0;text-align:left;margin-left:132.75pt;margin-top:254.25pt;width:108pt;height:39.75pt;z-index:251668480;visibility:visible;mso-wrap-style:square;mso-width-percent:0;mso-wrap-distance-left:9pt;mso-wrap-distance-top:0;mso-wrap-distance-right:9pt;mso-wrap-distance-bottom:0;mso-position-horizontal:absolute;mso-position-horizontal-relative:text;mso-position-vertical:absolute;mso-position-vertical-relative:text;mso-width-percent:0;mso-width-relative:margin;v-text-anchor:middle" o:gfxdata="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" fillcolor="#254163 [1636]" strokecolor="#4579b8 [3044]">
+                <v:fill color2="#4477b6 [3012]" rotate="t" angle="180" colors="0 #2c5d98;52429f #3c7bc7;1 #3a7ccb" focus="100%" type="gradient">
+                  <o:fill v:ext="view" type="gradientUnscaled"/>
+                </v:fill>
+                <v:shadow on="t" color="black" opacity="22937f" origin=",.5" offset="0,.63889mm"/>
+                <v:textbox>
+                  <w:txbxContent>
+                    <w:p>
+                      <w:r>
+                        <w:t>Expense Manager</w:t>
+                      </w:r>
+                    </w:p>
+                  </w:txbxContent>
+                </v:textbox>
+              </v:shape>
+            </w:pict>
+          </mc:Fallback>
+        </mc:AlternateContent>
+      </w:r>
+      <w:r>
+        <w:rPr>
+          <w:noProof/>
+        </w:rPr>
+        <mc:AlternateContent>
+          <mc:Choice Requires="wps">
+            <w:drawing>
+              <wp:anchor distT="0" distB="0" distL="114300" distR="114300" simplePos="0" relativeHeight="251658239" behindDoc="0" locked="0" layoutInCell="1" allowOverlap="1" wp14:anchorId="24E3134B" wp14:editId="3667FA1D">
                 <wp:simplePos x="0" y="0"/>
                 <wp:positionH relativeFrom="margin">
                   <wp:posOffset>4429760</wp:posOffset>
@@ -115,7 +557,7 @@
         <mc:AlternateContent>
           <mc:Choice Requires="wps">
             <w:drawing>
-              <wp:anchor distT="0" distB="0" distL="114300" distR="114300" simplePos="0" relativeHeight="251699200" behindDoc="0" locked="0" layoutInCell="1" allowOverlap="1" wp14:anchorId="442732B6" wp14:editId="2ED14BE8">
+              <wp:anchor distT="0" distB="0" distL="114300" distR="114300" simplePos="0" relativeHeight="251699200" behindDoc="0" locked="0" layoutInCell="1" allowOverlap="1" wp14:anchorId="4DF30A85" wp14:editId="7FE75DF0">
                 <wp:simplePos x="0" y="0"/>
                 <wp:positionH relativeFrom="column">
                   <wp:posOffset>7258050</wp:posOffset>
@@ -216,7 +658,7 @@
         <mc:AlternateContent>
           <mc:Choice Requires="wps">
             <w:drawing>
-              <wp:anchor distT="0" distB="0" distL="114300" distR="114300" simplePos="0" relativeHeight="251703296" behindDoc="0" locked="0" layoutInCell="1" allowOverlap="1" wp14:anchorId="4610AEBF" wp14:editId="090C9E72">
+              <wp:anchor distT="0" distB="0" distL="114300" distR="114300" simplePos="0" relativeHeight="251703296" behindDoc="0" locked="0" layoutInCell="1" allowOverlap="1" wp14:anchorId="6A0BC748" wp14:editId="60E9022D">
                 <wp:simplePos x="0" y="0"/>
                 <wp:positionH relativeFrom="column">
                   <wp:posOffset>7258050</wp:posOffset>
@@ -301,7 +743,7 @@
         <mc:AlternateContent>
           <mc:Choice Requires="wps">
             <w:drawing>
-              <wp:anchor distT="0" distB="0" distL="114300" distR="114300" simplePos="0" relativeHeight="251697152" behindDoc="0" locked="0" layoutInCell="1" allowOverlap="1" wp14:anchorId="1B589E5D" wp14:editId="31C0189F">
+              <wp:anchor distT="0" distB="0" distL="114300" distR="114300" simplePos="0" relativeHeight="251697152" behindDoc="0" locked="0" layoutInCell="1" allowOverlap="1" wp14:anchorId="66055D33" wp14:editId="76D55A18">
                 <wp:simplePos x="0" y="0"/>
                 <wp:positionH relativeFrom="column">
                   <wp:posOffset>7258050</wp:posOffset>
@@ -388,7 +830,7 @@
         <mc:AlternateContent>
           <mc:Choice Requires="wps">
             <w:drawing>
-              <wp:anchor distT="0" distB="0" distL="114300" distR="114300" simplePos="0" relativeHeight="251701248" behindDoc="0" locked="0" layoutInCell="1" allowOverlap="1" wp14:anchorId="66098D31" wp14:editId="177A7C8D">
+              <wp:anchor distT="0" distB="0" distL="114300" distR="114300" simplePos="0" relativeHeight="251701248" behindDoc="0" locked="0" layoutInCell="1" allowOverlap="1" wp14:anchorId="71EE527C" wp14:editId="5EDF6458">
                 <wp:simplePos x="0" y="0"/>
                 <wp:positionH relativeFrom="column">
                   <wp:posOffset>7258050</wp:posOffset>
@@ -473,7 +915,7 @@
         <mc:AlternateContent>
           <mc:Choice Requires="wps">
             <w:drawing>
-              <wp:anchor distT="0" distB="0" distL="114300" distR="114300" simplePos="0" relativeHeight="251695104" behindDoc="0" locked="0" layoutInCell="1" allowOverlap="1" wp14:anchorId="0A70E558" wp14:editId="281B0AB5">
+              <wp:anchor distT="0" distB="0" distL="114300" distR="114300" simplePos="0" relativeHeight="251695104" behindDoc="0" locked="0" layoutInCell="1" allowOverlap="1" wp14:anchorId="3B196334" wp14:editId="57FF968F">
                 <wp:simplePos x="0" y="0"/>
                 <wp:positionH relativeFrom="column">
                   <wp:posOffset>7210425</wp:posOffset>
@@ -565,16 +1007,8 @@
                                 <w:sz w:val="20"/>
                               </w:rPr>
                               <w:tab/>
-                              <w:t>.</w:t>
+                              <w:t>HTML</w:t>
                             </w:r>
-                            <w:proofErr w:type="spellStart"/>
-                            <w:r>
-                              <w:rPr>
-                                <w:sz w:val="20"/>
-                              </w:rPr>
-                              <w:t>Jsp</w:t>
-                            </w:r>
-                            <w:proofErr w:type="spellEnd"/>
                             <w:r>
                               <w:rPr>
                                 <w:sz w:val="20"/>
@@ -652,7 +1086,11 @@
           </mc:Choice>
           <mc:Fallback>
             <w:pict>
-              <v:shape id="Text Box 29" o:spid="_x0000_s1031" type="#_x0000_t202" style="position:absolute;left:0;text-align:left;margin-left:567.75pt;margin-top:419.2pt;width:113.25pt;height:99pt;z-index:251695104;visibility:visible;mso-wrap-style:square;mso-wrap-distance-left:9pt;mso-wrap-distance-top:0;mso-wrap-distance-right:9pt;mso-wrap-distance-bottom:0;mso-position-horizontal:absolute;mso-position-horizontal-relative:text;mso-position-vertical:absolute;mso-position-vertical-relative:text;v-text-anchor:top" o:gfxdata="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" filled="f" stroked="f" strokeweight=".5pt">
+              <v:shapetype id="_x0000_t202" coordsize="21600,21600" o:spt="202" path="m,l,21600r21600,l21600,xe">
+                <v:stroke joinstyle="miter"/>
+                <v:path gradientshapeok="t" o:connecttype="rect"/>
+              </v:shapetype>
+              <v:shape id="Text Box 29" o:spid="_x0000_s1034" type="#_x0000_t202" style="position:absolute;left:0;text-align:left;margin-left:567.75pt;margin-top:419.2pt;width:113.25pt;height:99pt;z-index:251695104;visibility:visible;mso-wrap-style:square;mso-wrap-distance-left:9pt;mso-wrap-distance-top:0;mso-wrap-distance-right:9pt;mso-wrap-distance-bottom:0;mso-position-horizontal:absolute;mso-position-horizontal-relative:text;mso-position-vertical:absolute;mso-position-vertical-relative:text;v-text-anchor:top" o:gfxdata="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" filled="f" stroked="f" strokeweight=".5pt">
                 <v:textbox>
                   <w:txbxContent>
                     <w:p>
@@ -700,16 +1138,8 @@
                           <w:sz w:val="20"/>
                         </w:rPr>
                         <w:tab/>
-                        <w:t>.</w:t>
+                        <w:t>HTML</w:t>
                       </w:r>
-                      <w:proofErr w:type="spellStart"/>
-                      <w:r>
-                        <w:rPr>
-                          <w:sz w:val="20"/>
-                        </w:rPr>
-                        <w:t>Jsp</w:t>
-                      </w:r>
-                      <w:proofErr w:type="spellEnd"/>
                       <w:r>
                         <w:rPr>
                           <w:sz w:val="20"/>
@@ -785,7 +1215,7 @@
         <mc:AlternateContent>
           <mc:Choice Requires="wps">
             <w:drawing>
-              <wp:anchor distT="0" distB="0" distL="114300" distR="114300" simplePos="0" relativeHeight="251694080" behindDoc="0" locked="0" layoutInCell="1" allowOverlap="1" wp14:anchorId="30767BE6" wp14:editId="4C7BFE98">
+              <wp:anchor distT="0" distB="0" distL="114300" distR="114300" simplePos="0" relativeHeight="251694080" behindDoc="0" locked="0" layoutInCell="1" allowOverlap="1" wp14:anchorId="033FCF88" wp14:editId="4209573E">
                 <wp:simplePos x="0" y="0"/>
                 <wp:positionH relativeFrom="column">
                   <wp:posOffset>6943725</wp:posOffset>
@@ -923,7 +1353,7 @@
         <mc:AlternateContent>
           <mc:Choice Requires="wps">
             <w:drawing>
-              <wp:anchor distT="0" distB="0" distL="114300" distR="114300" simplePos="0" relativeHeight="251693056" behindDoc="0" locked="0" layoutInCell="1" allowOverlap="1" wp14:anchorId="4BE2F777" wp14:editId="5D3C7FCC">
+              <wp:anchor distT="0" distB="0" distL="114300" distR="114300" simplePos="0" relativeHeight="251693056" behindDoc="0" locked="0" layoutInCell="1" allowOverlap="1" wp14:anchorId="7B64C043" wp14:editId="6330B9E8">
                 <wp:simplePos x="0" y="0"/>
                 <wp:positionH relativeFrom="column">
                   <wp:posOffset>3362325</wp:posOffset>
@@ -1000,7 +1430,7 @@
         <mc:AlternateContent>
           <mc:Choice Requires="wps">
             <w:drawing>
-              <wp:anchor distT="0" distB="0" distL="114300" distR="114300" simplePos="0" relativeHeight="251691008" behindDoc="0" locked="0" layoutInCell="1" allowOverlap="1" wp14:anchorId="74FFA0B4" wp14:editId="0DC5134D">
+              <wp:anchor distT="0" distB="0" distL="114300" distR="114300" simplePos="0" relativeHeight="251691008" behindDoc="0" locked="0" layoutInCell="1" allowOverlap="1" wp14:anchorId="5F58E4F4" wp14:editId="70543F27">
                 <wp:simplePos x="0" y="0"/>
                 <wp:positionH relativeFrom="column">
                   <wp:posOffset>1381125</wp:posOffset>
@@ -1073,80 +1503,7 @@
         <mc:AlternateContent>
           <mc:Choice Requires="wps">
             <w:drawing>
-              <wp:anchor distT="0" distB="0" distL="114300" distR="114300" simplePos="0" relativeHeight="251688960" behindDoc="0" locked="0" layoutInCell="1" allowOverlap="1" wp14:anchorId="5C8238D4" wp14:editId="0ACAFE47">
-                <wp:simplePos x="0" y="0"/>
-                <wp:positionH relativeFrom="column">
-                  <wp:posOffset>2533650</wp:posOffset>
-                </wp:positionH>
-                <wp:positionV relativeFrom="paragraph">
-                  <wp:posOffset>2790826</wp:posOffset>
-                </wp:positionV>
-                <wp:extent cx="85725" cy="390524"/>
-                <wp:effectExtent l="57150" t="57150" r="28575" b="29210"/>
-                <wp:wrapNone/>
-                <wp:docPr id="24" name="Straight Arrow Connector 24"/>
-                <wp:cNvGraphicFramePr/>
-                <a:graphic xmlns:a="http://schemas.openxmlformats.org/drawingml/2006/main">
-                  <a:graphicData uri="http://schemas.microsoft.com/office/word/2010/wordprocessingShape">
-                    <wps:wsp>
-                      <wps:cNvCnPr/>
-                      <wps:spPr>
-                        <a:xfrm flipH="1" flipV="1">
-                          <a:off x="0" y="0"/>
-                          <a:ext cx="85725" cy="390524"/>
-                        </a:xfrm>
-                        <a:prstGeom prst="straightConnector1">
-                          <a:avLst/>
-                        </a:prstGeom>
-                        <a:ln>
-                          <a:headEnd type="none"/>
-                          <a:tailEnd type="diamond" w="lg" len="lg"/>
-                        </a:ln>
-                      </wps:spPr>
-                      <wps:style>
-                        <a:lnRef idx="1">
-                          <a:schemeClr val="dk1"/>
-                        </a:lnRef>
-                        <a:fillRef idx="0">
-                          <a:schemeClr val="dk1"/>
-                        </a:fillRef>
-                        <a:effectRef idx="0">
-                          <a:schemeClr val="dk1"/>
-                        </a:effectRef>
-                        <a:fontRef idx="minor">
-                          <a:schemeClr val="tx1"/>
-                        </a:fontRef>
-                      </wps:style>
-                      <wps:bodyPr/>
-                    </wps:wsp>
-                  </a:graphicData>
-                </a:graphic>
-                <wp14:sizeRelH relativeFrom="margin">
-                  <wp14:pctWidth>0</wp14:pctWidth>
-                </wp14:sizeRelH>
-                <wp14:sizeRelV relativeFrom="margin">
-                  <wp14:pctHeight>0</wp14:pctHeight>
-                </wp14:sizeRelV>
-              </wp:anchor>
-            </w:drawing>
-          </mc:Choice>
-          <mc:Fallback>
-            <w:pict>
-              <v:shape id="Straight Arrow Connector 24" o:spid="_x0000_s1026" type="#_x0000_t32" style="position:absolute;margin-left:199.5pt;margin-top:219.75pt;width:6.75pt;height:30.75pt;flip:x y;z-index:251688960;visibility:visible;mso-wrap-style:square;mso-width-percent:0;mso-height-percent:0;mso-wrap-distance-left:9pt;mso-wrap-distance-top:0;mso-wrap-distance-right:9pt;mso-wrap-distance-bottom:0;mso-position-horizontal:absolute;mso-position-horizontal-relative:text;mso-position-vertical:absolute;mso-position-vertical-relative:text;mso-width-percent:0;mso-height-percent:0;mso-width-relative:margin;mso-height-relative:margin" o:gfxdata="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" strokecolor="black [3040]">
-                <v:stroke endarrow="diamond" endarrowwidth="wide" endarrowlength="long"/>
-              </v:shape>
-            </w:pict>
-          </mc:Fallback>
-        </mc:AlternateContent>
-      </w:r>
-      <w:r>
-        <w:rPr>
-          <w:noProof/>
-        </w:rPr>
-        <mc:AlternateContent>
-          <mc:Choice Requires="wps">
-            <w:drawing>
-              <wp:anchor distT="0" distB="0" distL="114300" distR="114300" simplePos="0" relativeHeight="251686912" behindDoc="0" locked="0" layoutInCell="1" allowOverlap="1" wp14:anchorId="2889946E" wp14:editId="41100100">
+              <wp:anchor distT="0" distB="0" distL="114300" distR="114300" simplePos="0" relativeHeight="251686912" behindDoc="0" locked="0" layoutInCell="1" allowOverlap="1" wp14:anchorId="6B07A530" wp14:editId="1F59238B">
                 <wp:simplePos x="0" y="0"/>
                 <wp:positionH relativeFrom="column">
                   <wp:posOffset>476250</wp:posOffset>
@@ -1219,7 +1576,7 @@
         <mc:AlternateContent>
           <mc:Choice Requires="wps">
             <w:drawing>
-              <wp:anchor distT="0" distB="0" distL="114300" distR="114300" simplePos="0" relativeHeight="251685888" behindDoc="0" locked="0" layoutInCell="1" allowOverlap="1" wp14:anchorId="1E0329F4" wp14:editId="7A6D3E05">
+              <wp:anchor distT="0" distB="0" distL="114300" distR="114300" simplePos="0" relativeHeight="251685888" behindDoc="0" locked="0" layoutInCell="1" allowOverlap="1" wp14:anchorId="39B53DC6" wp14:editId="790FAA32">
                 <wp:simplePos x="0" y="0"/>
                 <wp:positionH relativeFrom="column">
                   <wp:posOffset>1533525</wp:posOffset>
@@ -1286,7 +1643,7 @@
         <mc:AlternateContent>
           <mc:Choice Requires="wps">
             <w:drawing>
-              <wp:anchor distT="0" distB="0" distL="114300" distR="114300" simplePos="0" relativeHeight="251684864" behindDoc="0" locked="0" layoutInCell="1" allowOverlap="1" wp14:anchorId="4BF1317D" wp14:editId="7F0462FF">
+              <wp:anchor distT="0" distB="0" distL="114300" distR="114300" simplePos="0" relativeHeight="251684864" behindDoc="0" locked="0" layoutInCell="1" allowOverlap="1" wp14:anchorId="69013520" wp14:editId="6E5FFB4B">
                 <wp:simplePos x="0" y="0"/>
                 <wp:positionH relativeFrom="column">
                   <wp:posOffset>3590925</wp:posOffset>
@@ -1353,7 +1710,7 @@
         <mc:AlternateContent>
           <mc:Choice Requires="wps">
             <w:drawing>
-              <wp:anchor distT="0" distB="0" distL="114300" distR="114300" simplePos="0" relativeHeight="251683840" behindDoc="0" locked="0" layoutInCell="1" allowOverlap="1" wp14:anchorId="6656C1A0" wp14:editId="294F1408">
+              <wp:anchor distT="0" distB="0" distL="114300" distR="114300" simplePos="0" relativeHeight="251683840" behindDoc="0" locked="0" layoutInCell="1" allowOverlap="1" wp14:anchorId="733850F2" wp14:editId="528658E9">
                 <wp:simplePos x="0" y="0"/>
                 <wp:positionH relativeFrom="column">
                   <wp:posOffset>3590925</wp:posOffset>
@@ -1414,7 +1771,7 @@
         <mc:AlternateContent>
           <mc:Choice Requires="wps">
             <w:drawing>
-              <wp:anchor distT="0" distB="0" distL="114300" distR="114300" simplePos="0" relativeHeight="251679744" behindDoc="0" locked="0" layoutInCell="1" allowOverlap="1" wp14:anchorId="59C048E0" wp14:editId="40B8AEA3">
+              <wp:anchor distT="0" distB="0" distL="114300" distR="114300" simplePos="0" relativeHeight="251679744" behindDoc="0" locked="0" layoutInCell="1" allowOverlap="1" wp14:anchorId="070DCC5F" wp14:editId="3766174D">
                 <wp:simplePos x="0" y="0"/>
                 <wp:positionH relativeFrom="column">
                   <wp:posOffset>4629150</wp:posOffset>
@@ -1501,7 +1858,7 @@
         <mc:AlternateContent>
           <mc:Choice Requires="wps">
             <w:drawing>
-              <wp:anchor distT="0" distB="0" distL="114300" distR="114300" simplePos="0" relativeHeight="251680768" behindDoc="0" locked="0" layoutInCell="1" allowOverlap="1" wp14:anchorId="08108753" wp14:editId="7D242209">
+              <wp:anchor distT="0" distB="0" distL="114300" distR="114300" simplePos="0" relativeHeight="251680768" behindDoc="0" locked="0" layoutInCell="1" allowOverlap="1" wp14:anchorId="6298C70D" wp14:editId="1A193503">
                 <wp:simplePos x="0" y="0"/>
                 <wp:positionH relativeFrom="column">
                   <wp:posOffset>4086225</wp:posOffset>
@@ -1567,7 +1924,7 @@
         <mc:AlternateContent>
           <mc:Choice Requires="wps">
             <w:drawing>
-              <wp:anchor distT="0" distB="0" distL="114300" distR="114300" simplePos="0" relativeHeight="251662336" behindDoc="0" locked="0" layoutInCell="1" allowOverlap="1" wp14:anchorId="6E3ABDE2" wp14:editId="5E9388CD">
+              <wp:anchor distT="0" distB="0" distL="114300" distR="114300" simplePos="0" relativeHeight="251662336" behindDoc="0" locked="0" layoutInCell="1" allowOverlap="1" wp14:anchorId="54136E29" wp14:editId="0875EBF8">
                 <wp:simplePos x="0" y="0"/>
                 <wp:positionH relativeFrom="column">
                   <wp:posOffset>-400050</wp:posOffset>
@@ -1644,7 +2001,7 @@
           </mc:Choice>
           <mc:Fallback>
             <w:pict>
-              <v:rect id="Rectangle 4" o:spid="_x0000_s1034" style="position:absolute;left:0;text-align:left;margin-left:-31.5pt;margin-top:125.25pt;width:705.75pt;height:261pt;z-index:251662336;visibility:visible;mso-wrap-style:square;mso-width-percent:0;mso-height-percent:0;mso-wrap-distance-left:9pt;mso-wrap-distance-top:0;mso-wrap-distance-right:9pt;mso-wrap-distance-bottom:0;mso-position-horizontal:absolute;mso-position-horizontal-relative:text;mso-position-vertical:absolute;mso-position-vertical-relative:text;mso-width-percent:0;mso-height-percent:0;mso-width-relative:margin;mso-height-relative:margin;v-text-anchor:top" o:gfxdata="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" fillcolor="#a7bfde [1620]" strokecolor="#4579b8 [3044]">
+              <v:rect id="Rectangle 4" o:spid="_x0000_s1037" style="position:absolute;left:0;text-align:left;margin-left:-31.5pt;margin-top:125.25pt;width:705.75pt;height:261pt;z-index:251662336;visibility:visible;mso-wrap-style:square;mso-width-percent:0;mso-height-percent:0;mso-wrap-distance-left:9pt;mso-wrap-distance-top:0;mso-wrap-distance-right:9pt;mso-wrap-distance-bottom:0;mso-position-horizontal:absolute;mso-position-horizontal-relative:text;mso-position-vertical:absolute;mso-position-vertical-relative:text;mso-width-percent:0;mso-height-percent:0;mso-width-relative:margin;mso-height-relative:margin;v-text-anchor:top" o:gfxdata="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" fillcolor="#a7bfde [1620]" strokecolor="#4579b8 [3044]">
                 <v:fill color2="#e4ecf5 [500]" rotate="t" angle="180" colors="0 #a3c4ff;22938f #bfd5ff;1 #e5eeff" focus="100%" type="gradient"/>
                 <v:shadow on="t" color="black" opacity="24903f" origin=",.5" offset="0,.55556mm"/>
                 <v:textbox>
@@ -1676,7 +2033,7 @@
         <mc:AlternateContent>
           <mc:Choice Requires="wps">
             <w:drawing>
-              <wp:anchor distT="0" distB="0" distL="114300" distR="114300" simplePos="0" relativeHeight="251678720" behindDoc="0" locked="0" layoutInCell="1" allowOverlap="1" wp14:anchorId="5CF40A7F" wp14:editId="194384CD">
+              <wp:anchor distT="0" distB="0" distL="114300" distR="114300" simplePos="0" relativeHeight="251678720" behindDoc="0" locked="0" layoutInCell="1" allowOverlap="1" wp14:anchorId="2EEA511A" wp14:editId="6E361B46">
                 <wp:simplePos x="0" y="0"/>
                 <wp:positionH relativeFrom="column">
                   <wp:posOffset>4086226</wp:posOffset>
@@ -1746,7 +2103,7 @@
         <mc:AlternateContent>
           <mc:Choice Requires="wps">
             <w:drawing>
-              <wp:anchor distT="0" distB="0" distL="114300" distR="114300" simplePos="0" relativeHeight="251677696" behindDoc="0" locked="0" layoutInCell="1" allowOverlap="1" wp14:anchorId="4E4A7E12" wp14:editId="1AD34AF6">
+              <wp:anchor distT="0" distB="0" distL="114300" distR="114300" simplePos="0" relativeHeight="251677696" behindDoc="0" locked="0" layoutInCell="1" allowOverlap="1" wp14:anchorId="2CC13B8D" wp14:editId="0C165217">
                 <wp:simplePos x="0" y="0"/>
                 <wp:positionH relativeFrom="column">
                   <wp:align>center</wp:align>
@@ -1844,7 +2201,7 @@
         <mc:AlternateContent>
           <mc:Choice Requires="wps">
             <w:drawing>
-              <wp:anchor distT="0" distB="0" distL="114300" distR="114300" simplePos="0" relativeHeight="251682816" behindDoc="0" locked="0" layoutInCell="1" allowOverlap="1" wp14:anchorId="36EF91B7" wp14:editId="1FB5E4DC">
+              <wp:anchor distT="0" distB="0" distL="114300" distR="114300" simplePos="0" relativeHeight="251682816" behindDoc="0" locked="0" layoutInCell="1" allowOverlap="1" wp14:anchorId="4F57E2DE" wp14:editId="79A7466C">
                 <wp:simplePos x="0" y="0"/>
                 <wp:positionH relativeFrom="column">
                   <wp:posOffset>7953375</wp:posOffset>
@@ -1911,7 +2268,7 @@
         <mc:AlternateContent>
           <mc:Choice Requires="wps">
             <w:drawing>
-              <wp:anchor distT="0" distB="0" distL="114300" distR="114300" simplePos="0" relativeHeight="251681792" behindDoc="0" locked="0" layoutInCell="1" allowOverlap="1" wp14:anchorId="20199B6C" wp14:editId="116C4D5D">
+              <wp:anchor distT="0" distB="0" distL="114300" distR="114300" simplePos="0" relativeHeight="251681792" behindDoc="0" locked="0" layoutInCell="1" allowOverlap="1" wp14:anchorId="21458D08" wp14:editId="04401FB0">
                 <wp:simplePos x="0" y="0"/>
                 <wp:positionH relativeFrom="column">
                   <wp:posOffset>5838825</wp:posOffset>
@@ -1978,7 +2335,7 @@
         <mc:AlternateContent>
           <mc:Choice Requires="wps">
             <w:drawing>
-              <wp:anchor distT="0" distB="0" distL="114300" distR="114300" simplePos="0" relativeHeight="251676672" behindDoc="0" locked="0" layoutInCell="1" allowOverlap="1" wp14:anchorId="02E09512" wp14:editId="7CC3946C">
+              <wp:anchor distT="0" distB="0" distL="114300" distR="114300" simplePos="0" relativeHeight="251676672" behindDoc="0" locked="0" layoutInCell="1" allowOverlap="1" wp14:anchorId="2B0C43C2" wp14:editId="10903263">
                 <wp:simplePos x="0" y="0"/>
                 <wp:positionH relativeFrom="column">
                   <wp:posOffset>6943725</wp:posOffset>
@@ -2074,7 +2431,7 @@
         <mc:AlternateContent>
           <mc:Choice Requires="wps">
             <w:drawing>
-              <wp:anchor distT="0" distB="0" distL="114300" distR="114300" simplePos="0" relativeHeight="251674624" behindDoc="0" locked="0" layoutInCell="1" allowOverlap="1" wp14:anchorId="7621FEFA" wp14:editId="113FA473">
+              <wp:anchor distT="0" distB="0" distL="114300" distR="114300" simplePos="0" relativeHeight="251674624" behindDoc="0" locked="0" layoutInCell="1" allowOverlap="1" wp14:anchorId="06E9A954" wp14:editId="4D11B92E">
                 <wp:simplePos x="0" y="0"/>
                 <wp:positionH relativeFrom="column">
                   <wp:posOffset>5010150</wp:posOffset>
@@ -2174,7 +2531,7 @@
         <mc:AlternateContent>
           <mc:Choice Requires="wps">
             <w:drawing>
-              <wp:anchor distT="0" distB="0" distL="114300" distR="114300" simplePos="0" relativeHeight="251671552" behindDoc="0" locked="0" layoutInCell="1" allowOverlap="1" wp14:anchorId="51948B58" wp14:editId="4AB29851">
+              <wp:anchor distT="0" distB="0" distL="114300" distR="114300" simplePos="0" relativeHeight="251671552" behindDoc="0" locked="0" layoutInCell="1" allowOverlap="1" wp14:anchorId="3BFA065C" wp14:editId="01D2B970">
                 <wp:simplePos x="0" y="0"/>
                 <wp:positionH relativeFrom="column">
                   <wp:posOffset>5124450</wp:posOffset>
@@ -2269,7 +2626,7 @@
         <mc:AlternateContent>
           <mc:Choice Requires="wps">
             <w:drawing>
-              <wp:anchor distT="0" distB="0" distL="114300" distR="114300" simplePos="0" relativeHeight="251673600" behindDoc="0" locked="0" layoutInCell="1" allowOverlap="1" wp14:anchorId="408A441A" wp14:editId="136369C6">
+              <wp:anchor distT="0" distB="0" distL="114300" distR="114300" simplePos="0" relativeHeight="251673600" behindDoc="0" locked="0" layoutInCell="1" allowOverlap="1" wp14:anchorId="0C20B224" wp14:editId="5D5EC840">
                 <wp:simplePos x="0" y="0"/>
                 <wp:positionH relativeFrom="column">
                   <wp:posOffset>7105650</wp:posOffset>
@@ -2364,7 +2721,7 @@
         <mc:AlternateContent>
           <mc:Choice Requires="wps">
             <w:drawing>
-              <wp:anchor distT="0" distB="0" distL="114300" distR="114300" simplePos="0" relativeHeight="251660288" behindDoc="0" locked="0" layoutInCell="1" allowOverlap="1" wp14:anchorId="67DD799D" wp14:editId="368F6E14">
+              <wp:anchor distT="0" distB="0" distL="114300" distR="114300" simplePos="0" relativeHeight="251660288" behindDoc="0" locked="0" layoutInCell="1" allowOverlap="1" wp14:anchorId="1835206D" wp14:editId="4929B057">
                 <wp:simplePos x="0" y="0"/>
                 <wp:positionH relativeFrom="column">
                   <wp:posOffset>600075</wp:posOffset>
@@ -2475,7 +2832,7 @@
         <mc:AlternateContent>
           <mc:Choice Requires="wps">
             <w:drawing>
-              <wp:anchor distT="0" distB="0" distL="114300" distR="114300" simplePos="0" relativeHeight="251659264" behindDoc="0" locked="0" layoutInCell="1" allowOverlap="1" wp14:anchorId="377EBA47" wp14:editId="13BCF470">
+              <wp:anchor distT="0" distB="0" distL="114300" distR="114300" simplePos="0" relativeHeight="251659264" behindDoc="0" locked="0" layoutInCell="1" allowOverlap="1" wp14:anchorId="5F5EE307" wp14:editId="5638732F">
                 <wp:simplePos x="0" y="0"/>
                 <wp:positionH relativeFrom="column">
                   <wp:posOffset>2181225</wp:posOffset>
@@ -2583,7 +2940,7 @@
         <mc:AlternateContent>
           <mc:Choice Requires="wps">
             <w:drawing>
-              <wp:anchor distT="0" distB="0" distL="114300" distR="114300" simplePos="0" relativeHeight="251661312" behindDoc="0" locked="0" layoutInCell="1" allowOverlap="1" wp14:anchorId="52FA1A78" wp14:editId="5FD646C2">
+              <wp:anchor distT="0" distB="0" distL="114300" distR="114300" simplePos="0" relativeHeight="251661312" behindDoc="0" locked="0" layoutInCell="1" allowOverlap="1" wp14:anchorId="4EA7C4A4" wp14:editId="152F9701">
                 <wp:simplePos x="0" y="0"/>
                 <wp:positionH relativeFrom="column">
                   <wp:posOffset>2619375</wp:posOffset>
@@ -2670,7 +3027,7 @@
         <mc:AlternateContent>
           <mc:Choice Requires="wps">
             <w:drawing>
-              <wp:anchor distT="0" distB="0" distL="114300" distR="114300" simplePos="0" relativeHeight="251666432" behindDoc="0" locked="0" layoutInCell="1" allowOverlap="1" wp14:anchorId="3A656029" wp14:editId="5E26DD02">
+              <wp:anchor distT="0" distB="0" distL="114300" distR="114300" simplePos="0" relativeHeight="251666432" behindDoc="0" locked="0" layoutInCell="1" allowOverlap="1" wp14:anchorId="5DC0C985" wp14:editId="47FFCA15">
                 <wp:simplePos x="0" y="0"/>
                 <wp:positionH relativeFrom="column">
                   <wp:posOffset>647700</wp:posOffset>
@@ -2717,6 +3074,11 @@
                               <w:t>Mileage Tracker</w:t>
                             </w:r>
                           </w:p>
+                          <w:p>
+                            <w:r>
+                              <w:t>(Fuel Records)</w:t>
+                            </w:r>
+                          </w:p>
                         </w:txbxContent>
                       </wps:txbx>
                       <wps:bodyPr rot="0" spcFirstLastPara="0" vertOverflow="overflow" horzOverflow="overflow" vert="horz" wrap="square" lIns="91440" tIns="45720" rIns="91440" bIns="45720" numCol="1" spcCol="0" rtlCol="0" fromWordArt="0" anchor="ctr" anchorCtr="0" forceAA="0" compatLnSpc="1">
@@ -2736,7 +3098,7 @@
           </mc:Choice>
           <mc:Fallback>
             <w:pict>
-              <v:shape id="Flowchart: Alternate Process 7" o:spid="_x0000_s1043" type="#_x0000_t176" style="position:absolute;left:0;text-align:left;margin-left:51pt;margin-top:332.25pt;width:114.75pt;height:39.75pt;z-index:251666432;visibility:visible;mso-wrap-style:square;mso-width-percent:0;mso-wrap-distance-left:9pt;mso-wrap-distance-top:0;mso-wrap-distance-right:9pt;mso-wrap-distance-bottom:0;mso-position-horizontal:absolute;mso-position-horizontal-relative:text;mso-position-vertical:absolute;mso-position-vertical-relative:text;mso-width-percent:0;mso-width-relative:margin;v-text-anchor:middle" o:gfxdata="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" fillcolor="#254163 [1636]" strokecolor="#4579b8 [3044]">
+              <v:shape id="Flowchart: Alternate Process 7" o:spid="_x0000_s1046" type="#_x0000_t176" style="position:absolute;left:0;text-align:left;margin-left:51pt;margin-top:332.25pt;width:114.75pt;height:39.75pt;z-index:251666432;visibility:visible;mso-wrap-style:square;mso-width-percent:0;mso-wrap-distance-left:9pt;mso-wrap-distance-top:0;mso-wrap-distance-right:9pt;mso-wrap-distance-bottom:0;mso-position-horizontal:absolute;mso-position-horizontal-relative:text;mso-position-vertical:absolute;mso-position-vertical-relative:text;mso-width-percent:0;mso-width-relative:margin;v-text-anchor:middle" o:gfxdata="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" fillcolor="#254163 [1636]" strokecolor="#4579b8 [3044]">
                 <v:fill color2="#4477b6 [3012]" rotate="t" angle="180" colors="0 #2c5d98;52429f #3c7bc7;1 #3a7ccb" focus="100%" type="gradient">
                   <o:fill v:ext="view" type="gradientUnscaled"/>
                 </v:fill>
@@ -2746,6 +3108,11 @@
                     <w:p>
                       <w:r>
                         <w:t>Mileage Tracker</w:t>
+                      </w:r>
+                    </w:p>
+                    <w:p>
+                      <w:r>
+                        <w:t>(Fuel Records)</w:t>
                       </w:r>
                     </w:p>
                   </w:txbxContent>
@@ -2762,99 +3129,7 @@
         <mc:AlternateContent>
           <mc:Choice Requires="wps">
             <w:drawing>
-              <wp:anchor distT="0" distB="0" distL="114300" distR="114300" simplePos="0" relativeHeight="251668480" behindDoc="0" locked="0" layoutInCell="1" allowOverlap="1" wp14:anchorId="13F986F2" wp14:editId="66BAB6FF">
-                <wp:simplePos x="0" y="0"/>
-                <wp:positionH relativeFrom="column">
-                  <wp:posOffset>1885950</wp:posOffset>
-                </wp:positionH>
-                <wp:positionV relativeFrom="paragraph">
-                  <wp:posOffset>3181350</wp:posOffset>
-                </wp:positionV>
-                <wp:extent cx="1371600" cy="504825"/>
-                <wp:effectExtent l="57150" t="19050" r="76200" b="104775"/>
-                <wp:wrapNone/>
-                <wp:docPr id="8" name="Flowchart: Alternate Process 8"/>
-                <wp:cNvGraphicFramePr/>
-                <a:graphic xmlns:a="http://schemas.openxmlformats.org/drawingml/2006/main">
-                  <a:graphicData uri="http://schemas.microsoft.com/office/word/2010/wordprocessingShape">
-                    <wps:wsp>
-                      <wps:cNvSpPr/>
-                      <wps:spPr>
-                        <a:xfrm>
-                          <a:off x="0" y="0"/>
-                          <a:ext cx="1371600" cy="504825"/>
-                        </a:xfrm>
-                        <a:prstGeom prst="flowChartAlternateProcess">
-                          <a:avLst/>
-                        </a:prstGeom>
-                      </wps:spPr>
-                      <wps:style>
-                        <a:lnRef idx="1">
-                          <a:schemeClr val="accent1"/>
-                        </a:lnRef>
-                        <a:fillRef idx="3">
-                          <a:schemeClr val="accent1"/>
-                        </a:fillRef>
-                        <a:effectRef idx="2">
-                          <a:schemeClr val="accent1"/>
-                        </a:effectRef>
-                        <a:fontRef idx="minor">
-                          <a:schemeClr val="lt1"/>
-                        </a:fontRef>
-                      </wps:style>
-                      <wps:txbx>
-                        <w:txbxContent>
-                          <w:p>
-                            <w:r>
-                              <w:t>Expense Manager</w:t>
-                            </w:r>
-                          </w:p>
-                        </w:txbxContent>
-                      </wps:txbx>
-                      <wps:bodyPr rot="0" spcFirstLastPara="0" vertOverflow="overflow" horzOverflow="overflow" vert="horz" wrap="square" lIns="91440" tIns="45720" rIns="91440" bIns="45720" numCol="1" spcCol="0" rtlCol="0" fromWordArt="0" anchor="ctr" anchorCtr="0" forceAA="0" compatLnSpc="1">
-                        <a:prstTxWarp prst="textNoShape">
-                          <a:avLst/>
-                        </a:prstTxWarp>
-                        <a:noAutofit/>
-                      </wps:bodyPr>
-                    </wps:wsp>
-                  </a:graphicData>
-                </a:graphic>
-                <wp14:sizeRelH relativeFrom="margin">
-                  <wp14:pctWidth>0</wp14:pctWidth>
-                </wp14:sizeRelH>
-              </wp:anchor>
-            </w:drawing>
-          </mc:Choice>
-          <mc:Fallback>
-            <w:pict>
-              <v:shape id="Flowchart: Alternate Process 8" o:spid="_x0000_s1044" type="#_x0000_t176" style="position:absolute;left:0;text-align:left;margin-left:148.5pt;margin-top:250.5pt;width:108pt;height:39.75pt;z-index:251668480;visibility:visible;mso-wrap-style:square;mso-width-percent:0;mso-wrap-distance-left:9pt;mso-wrap-distance-top:0;mso-wrap-distance-right:9pt;mso-wrap-distance-bottom:0;mso-position-horizontal:absolute;mso-position-horizontal-relative:text;mso-position-vertical:absolute;mso-position-vertical-relative:text;mso-width-percent:0;mso-width-relative:margin;v-text-anchor:middle" o:gfxdata="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" fillcolor="#254163 [1636]" strokecolor="#4579b8 [3044]">
-                <v:fill color2="#4477b6 [3012]" rotate="t" angle="180" colors="0 #2c5d98;52429f #3c7bc7;1 #3a7ccb" focus="100%" type="gradient">
-                  <o:fill v:ext="view" type="gradientUnscaled"/>
-                </v:fill>
-                <v:shadow on="t" color="black" opacity="22937f" origin=",.5" offset="0,.63889mm"/>
-                <v:textbox>
-                  <w:txbxContent>
-                    <w:p>
-                      <w:r>
-                        <w:t>Expense Manager</w:t>
-                      </w:r>
-                    </w:p>
-                  </w:txbxContent>
-                </v:textbox>
-              </v:shape>
-            </w:pict>
-          </mc:Fallback>
-        </mc:AlternateContent>
-      </w:r>
-      <w:r>
-        <w:rPr>
-          <w:noProof/>
-        </w:rPr>
-        <mc:AlternateContent>
-          <mc:Choice Requires="wps">
-            <w:drawing>
-              <wp:anchor distT="0" distB="0" distL="114300" distR="114300" simplePos="0" relativeHeight="251670528" behindDoc="0" locked="0" layoutInCell="1" allowOverlap="1" wp14:anchorId="299A48A0" wp14:editId="1EE0DDD8">
+              <wp:anchor distT="0" distB="0" distL="114300" distR="114300" simplePos="0" relativeHeight="251670528" behindDoc="0" locked="0" layoutInCell="1" allowOverlap="1" wp14:anchorId="3AF86E82" wp14:editId="67B433C3">
                 <wp:simplePos x="0" y="0"/>
                 <wp:positionH relativeFrom="column">
                   <wp:posOffset>2971800</wp:posOffset>
@@ -2946,7 +3221,7 @@
         <mc:AlternateContent>
           <mc:Choice Requires="wps">
             <w:drawing>
-              <wp:anchor distT="0" distB="0" distL="114300" distR="114300" simplePos="0" relativeHeight="251664384" behindDoc="0" locked="0" layoutInCell="1" allowOverlap="1" wp14:anchorId="25BADB81" wp14:editId="0C83A308">
+              <wp:anchor distT="0" distB="0" distL="114300" distR="114300" simplePos="0" relativeHeight="251664384" behindDoc="0" locked="0" layoutInCell="1" allowOverlap="1" wp14:anchorId="0732A512" wp14:editId="3CF3663A">
                 <wp:simplePos x="0" y="0"/>
                 <wp:positionH relativeFrom="column">
                   <wp:posOffset>-123824</wp:posOffset>
@@ -3015,7 +3290,7 @@
           </mc:Choice>
           <mc:Fallback>
             <w:pict>
-              <v:shape id="Flowchart: Alternate Process 6" o:spid="_x0000_s1046" type="#_x0000_t176" style="position:absolute;left:0;text-align:left;margin-left:-9.75pt;margin-top:250.5pt;width:97.5pt;height:54pt;z-index:251664384;visibility:visible;mso-wrap-style:square;mso-width-percent:0;mso-height-percent:0;mso-wrap-distance-left:9pt;mso-wrap-distance-top:0;mso-wrap-distance-right:9pt;mso-wrap-distance-bottom:0;mso-position-horizontal:absolute;mso-position-horizontal-relative:text;mso-position-vertical:absolute;mso-position-vertical-relative:text;mso-width-percent:0;mso-height-percent:0;mso-width-relative:margin;mso-height-relative:margin;v-text-anchor:middle" o:gfxdata="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" fillcolor="#254163 [1636]" strokecolor="#4579b8 [3044]">
+              <v:shape id="Flowchart: Alternate Process 6" o:spid="_x0000_s1048" type="#_x0000_t176" style="position:absolute;left:0;text-align:left;margin-left:-9.75pt;margin-top:250.5pt;width:97.5pt;height:54pt;z-index:251664384;visibility:visible;mso-wrap-style:square;mso-width-percent:0;mso-height-percent:0;mso-wrap-distance-left:9pt;mso-wrap-distance-top:0;mso-wrap-distance-right:9pt;mso-wrap-distance-bottom:0;mso-position-horizontal:absolute;mso-position-horizontal-relative:text;mso-position-vertical:absolute;mso-position-vertical-relative:text;mso-width-percent:0;mso-height-percent:0;mso-width-relative:margin;mso-height-relative:margin;v-text-anchor:middle" o:gfxdata="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" fillcolor="#254163 [1636]" strokecolor="#4579b8 [3044]">
                 <v:fill color2="#4477b6 [3012]" rotate="t" angle="180" colors="0 #2c5d98;52429f #3c7bc7;1 #3a7ccb" focus="100%" type="gradient">
                   <o:fill v:ext="view" type="gradientUnscaled"/>
                 </v:fill>
@@ -3025,98 +3300,6 @@
                     <w:p>
                       <w:r>
                         <w:t>Maintenance Records</w:t>
-                      </w:r>
-                    </w:p>
-                  </w:txbxContent>
-                </v:textbox>
-              </v:shape>
-            </w:pict>
-          </mc:Fallback>
-        </mc:AlternateContent>
-      </w:r>
-      <w:r>
-        <w:rPr>
-          <w:noProof/>
-        </w:rPr>
-        <mc:AlternateContent>
-          <mc:Choice Requires="wps">
-            <w:drawing>
-              <wp:anchor distT="0" distB="0" distL="114300" distR="114300" simplePos="0" relativeHeight="251663360" behindDoc="0" locked="0" layoutInCell="1" allowOverlap="1" wp14:anchorId="3112221B" wp14:editId="1FB32221">
-                <wp:simplePos x="0" y="0"/>
-                <wp:positionH relativeFrom="column">
-                  <wp:posOffset>-28575</wp:posOffset>
-                </wp:positionH>
-                <wp:positionV relativeFrom="paragraph">
-                  <wp:posOffset>2095500</wp:posOffset>
-                </wp:positionV>
-                <wp:extent cx="3571875" cy="619125"/>
-                <wp:effectExtent l="57150" t="19050" r="85725" b="104775"/>
-                <wp:wrapNone/>
-                <wp:docPr id="5" name="Flowchart: Alternate Process 5"/>
-                <wp:cNvGraphicFramePr/>
-                <a:graphic xmlns:a="http://schemas.openxmlformats.org/drawingml/2006/main">
-                  <a:graphicData uri="http://schemas.microsoft.com/office/word/2010/wordprocessingShape">
-                    <wps:wsp>
-                      <wps:cNvSpPr/>
-                      <wps:spPr>
-                        <a:xfrm>
-                          <a:off x="0" y="0"/>
-                          <a:ext cx="3571875" cy="619125"/>
-                        </a:xfrm>
-                        <a:prstGeom prst="flowChartAlternateProcess">
-                          <a:avLst/>
-                        </a:prstGeom>
-                      </wps:spPr>
-                      <wps:style>
-                        <a:lnRef idx="1">
-                          <a:schemeClr val="accent1"/>
-                        </a:lnRef>
-                        <a:fillRef idx="3">
-                          <a:schemeClr val="accent1"/>
-                        </a:fillRef>
-                        <a:effectRef idx="2">
-                          <a:schemeClr val="accent1"/>
-                        </a:effectRef>
-                        <a:fontRef idx="minor">
-                          <a:schemeClr val="lt1"/>
-                        </a:fontRef>
-                      </wps:style>
-                      <wps:txbx>
-                        <w:txbxContent>
-                          <w:p>
-                            <w:r>
-                              <w:t>Garage</w:t>
-                            </w:r>
-                          </w:p>
-                        </w:txbxContent>
-                      </wps:txbx>
-                      <wps:bodyPr rot="0" spcFirstLastPara="0" vertOverflow="overflow" horzOverflow="overflow" vert="horz" wrap="square" lIns="91440" tIns="45720" rIns="91440" bIns="45720" numCol="1" spcCol="0" rtlCol="0" fromWordArt="0" anchor="ctr" anchorCtr="0" forceAA="0" compatLnSpc="1">
-                        <a:prstTxWarp prst="textNoShape">
-                          <a:avLst/>
-                        </a:prstTxWarp>
-                        <a:noAutofit/>
-                      </wps:bodyPr>
-                    </wps:wsp>
-                  </a:graphicData>
-                </a:graphic>
-                <wp14:sizeRelH relativeFrom="margin">
-                  <wp14:pctWidth>0</wp14:pctWidth>
-                </wp14:sizeRelH>
-              </wp:anchor>
-            </w:drawing>
-          </mc:Choice>
-          <mc:Fallback>
-            <w:pict>
-              <v:shape id="Flowchart: Alternate Process 5" o:spid="_x0000_s1047" type="#_x0000_t176" style="position:absolute;left:0;text-align:left;margin-left:-2.25pt;margin-top:165pt;width:281.25pt;height:48.75pt;z-index:251663360;visibility:visible;mso-wrap-style:square;mso-width-percent:0;mso-wrap-distance-left:9pt;mso-wrap-distance-top:0;mso-wrap-distance-right:9pt;mso-wrap-distance-bottom:0;mso-position-horizontal:absolute;mso-position-horizontal-relative:text;mso-position-vertical:absolute;mso-position-vertical-relative:text;mso-width-percent:0;mso-width-relative:margin;v-text-anchor:middle" o:gfxdata="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" fillcolor="#254163 [1636]" strokecolor="#4579b8 [3044]">
-                <v:fill color2="#4477b6 [3012]" rotate="t" angle="180" colors="0 #2c5d98;52429f #3c7bc7;1 #3a7ccb" focus="100%" type="gradient">
-                  <o:fill v:ext="view" type="gradientUnscaled"/>
-                </v:fill>
-                <v:shadow on="t" color="black" opacity="22937f" origin=",.5" offset="0,.63889mm"/>
-                <v:textbox>
-                  <w:txbxContent>
-                    <w:p>
-                      <w:r>
-                        <w:t>Garage</w:t>
                       </w:r>
                     </w:p>
                   </w:txbxContent>

</xml_diff>

<commit_message>
fixed css on settings page for category editing, updated design diagram
</commit_message>
<xml_diff>
--- a/Documents/SE 319DesignDiagram.docx
+++ b/Documents/SE 319DesignDiagram.docx
@@ -15,7 +15,103 @@
         <mc:AlternateContent>
           <mc:Choice Requires="wps">
             <w:drawing>
-              <wp:anchor distT="0" distB="0" distL="114300" distR="114300" simplePos="0" relativeHeight="251707392" behindDoc="0" locked="0" layoutInCell="1" allowOverlap="1" wp14:anchorId="40115623" wp14:editId="74225BB9">
+              <wp:anchor distT="0" distB="0" distL="114300" distR="114300" simplePos="0" relativeHeight="251679744" behindDoc="0" locked="0" layoutInCell="1" allowOverlap="1" wp14:anchorId="2EF18540" wp14:editId="0291C0F8">
+                <wp:simplePos x="0" y="0"/>
+                <wp:positionH relativeFrom="column">
+                  <wp:posOffset>4628515</wp:posOffset>
+                </wp:positionH>
+                <wp:positionV relativeFrom="paragraph">
+                  <wp:posOffset>5172075</wp:posOffset>
+                </wp:positionV>
+                <wp:extent cx="1495425" cy="295275"/>
+                <wp:effectExtent l="57150" t="38100" r="85725" b="104775"/>
+                <wp:wrapNone/>
+                <wp:docPr id="16" name="Rectangle 16"/>
+                <wp:cNvGraphicFramePr/>
+                <a:graphic xmlns:a="http://schemas.openxmlformats.org/drawingml/2006/main">
+                  <a:graphicData uri="http://schemas.microsoft.com/office/word/2010/wordprocessingShape">
+                    <wps:wsp>
+                      <wps:cNvSpPr/>
+                      <wps:spPr>
+                        <a:xfrm>
+                          <a:off x="0" y="0"/>
+                          <a:ext cx="1495425" cy="295275"/>
+                        </a:xfrm>
+                        <a:prstGeom prst="rect">
+                          <a:avLst/>
+                        </a:prstGeom>
+                      </wps:spPr>
+                      <wps:style>
+                        <a:lnRef idx="1">
+                          <a:schemeClr val="accent1"/>
+                        </a:lnRef>
+                        <a:fillRef idx="2">
+                          <a:schemeClr val="accent1"/>
+                        </a:fillRef>
+                        <a:effectRef idx="1">
+                          <a:schemeClr val="accent1"/>
+                        </a:effectRef>
+                        <a:fontRef idx="minor">
+                          <a:schemeClr val="dk1"/>
+                        </a:fontRef>
+                      </wps:style>
+                      <wps:txbx>
+                        <w:txbxContent>
+                          <w:p>
+                            <w:pPr>
+                              <w:jc w:val="both"/>
+                            </w:pPr>
+                            <w:r>
+                              <w:t>Google Authentication</w:t>
+                            </w:r>
+                          </w:p>
+                        </w:txbxContent>
+                      </wps:txbx>
+                      <wps:bodyPr rot="0" spcFirstLastPara="0" vertOverflow="overflow" horzOverflow="overflow" vert="horz" wrap="square" lIns="91440" tIns="45720" rIns="91440" bIns="45720" numCol="1" spcCol="0" rtlCol="0" fromWordArt="0" anchor="ctr" anchorCtr="0" forceAA="0" compatLnSpc="1">
+                        <a:prstTxWarp prst="textNoShape">
+                          <a:avLst/>
+                        </a:prstTxWarp>
+                        <a:noAutofit/>
+                      </wps:bodyPr>
+                    </wps:wsp>
+                  </a:graphicData>
+                </a:graphic>
+                <wp14:sizeRelH relativeFrom="margin">
+                  <wp14:pctWidth>0</wp14:pctWidth>
+                </wp14:sizeRelH>
+              </wp:anchor>
+            </w:drawing>
+          </mc:Choice>
+          <mc:Fallback>
+            <w:pict>
+              <v:rect id="Rectangle 16" o:spid="_x0000_s1026" style="position:absolute;left:0;text-align:left;margin-left:364.45pt;margin-top:407.25pt;width:117.75pt;height:23.25pt;z-index:251679744;visibility:visible;mso-wrap-style:square;mso-width-percent:0;mso-wrap-distance-left:9pt;mso-wrap-distance-top:0;mso-wrap-distance-right:9pt;mso-wrap-distance-bottom:0;mso-position-horizontal:absolute;mso-position-horizontal-relative:text;mso-position-vertical:absolute;mso-position-vertical-relative:text;mso-width-percent:0;mso-width-relative:margin;v-text-anchor:middle" o:gfxdata="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" fillcolor="#a7bfde [1620]" strokecolor="#4579b8 [3044]">
+                <v:fill color2="#e4ecf5 [500]" rotate="t" angle="180" colors="0 #a3c4ff;22938f #bfd5ff;1 #e5eeff" focus="100%" type="gradient"/>
+                <v:shadow on="t" color="black" opacity="24903f" origin=",.5" offset="0,.55556mm"/>
+                <v:textbox>
+                  <w:txbxContent>
+                    <w:p>
+                      <w:pPr>
+                        <w:jc w:val="both"/>
+                      </w:pPr>
+                      <w:r>
+                        <w:t>Google Authentication</w:t>
+                      </w:r>
+                    </w:p>
+                  </w:txbxContent>
+                </v:textbox>
+              </v:rect>
+            </w:pict>
+          </mc:Fallback>
+        </mc:AlternateContent>
+      </w:r>
+      <w:r>
+        <w:rPr>
+          <w:noProof/>
+        </w:rPr>
+        <mc:AlternateContent>
+          <mc:Choice Requires="wps">
+            <w:drawing>
+              <wp:anchor distT="0" distB="0" distL="114300" distR="114300" simplePos="0" relativeHeight="251707392" behindDoc="0" locked="0" layoutInCell="1" allowOverlap="1" wp14:anchorId="2CE9FCB3" wp14:editId="27903AAB">
                 <wp:simplePos x="0" y="0"/>
                 <wp:positionH relativeFrom="column">
                   <wp:posOffset>4114165</wp:posOffset>
@@ -92,7 +188,7 @@
         <mc:AlternateContent>
           <mc:Choice Requires="wps">
             <w:drawing>
-              <wp:anchor distT="0" distB="0" distL="114300" distR="114300" simplePos="0" relativeHeight="251663360" behindDoc="0" locked="0" layoutInCell="1" allowOverlap="1" wp14:anchorId="60A58BDF" wp14:editId="49F3CAD2">
+              <wp:anchor distT="0" distB="0" distL="114300" distR="114300" simplePos="0" relativeHeight="251663360" behindDoc="0" locked="0" layoutInCell="1" allowOverlap="1" wp14:anchorId="63276B37" wp14:editId="7A49068D">
                 <wp:simplePos x="0" y="0"/>
                 <wp:positionH relativeFrom="column">
                   <wp:posOffset>-28575</wp:posOffset>
@@ -200,7 +296,7 @@
         <mc:AlternateContent>
           <mc:Choice Requires="wps">
             <w:drawing>
-              <wp:anchor distT="0" distB="0" distL="114300" distR="114300" simplePos="0" relativeHeight="251705344" behindDoc="0" locked="0" layoutInCell="1" allowOverlap="1" wp14:anchorId="6AD2FBFB" wp14:editId="3B19B070">
+              <wp:anchor distT="0" distB="0" distL="114300" distR="114300" simplePos="0" relativeHeight="251705344" behindDoc="0" locked="0" layoutInCell="1" allowOverlap="1" wp14:anchorId="5E8D4CCD" wp14:editId="6DC83ECB">
                 <wp:simplePos x="0" y="0"/>
                 <wp:positionH relativeFrom="column">
                   <wp:posOffset>3590290</wp:posOffset>
@@ -292,7 +388,7 @@
         <mc:AlternateContent>
           <mc:Choice Requires="wps">
             <w:drawing>
-              <wp:anchor distT="0" distB="0" distL="114300" distR="114300" simplePos="0" relativeHeight="251688960" behindDoc="0" locked="0" layoutInCell="1" allowOverlap="1" wp14:anchorId="63929406" wp14:editId="09459422">
+              <wp:anchor distT="0" distB="0" distL="114300" distR="114300" simplePos="0" relativeHeight="251688960" behindDoc="0" locked="0" layoutInCell="1" allowOverlap="1" wp14:anchorId="361DE849" wp14:editId="3464F9C8">
                 <wp:simplePos x="0" y="0"/>
                 <wp:positionH relativeFrom="column">
                   <wp:posOffset>2438400</wp:posOffset>
@@ -365,7 +461,7 @@
         <mc:AlternateContent>
           <mc:Choice Requires="wps">
             <w:drawing>
-              <wp:anchor distT="0" distB="0" distL="114300" distR="114300" simplePos="0" relativeHeight="251668480" behindDoc="0" locked="0" layoutInCell="1" allowOverlap="1" wp14:anchorId="4D5089AF" wp14:editId="25BED44B">
+              <wp:anchor distT="0" distB="0" distL="114300" distR="114300" simplePos="0" relativeHeight="251668480" behindDoc="0" locked="0" layoutInCell="1" allowOverlap="1" wp14:anchorId="20CF4F84" wp14:editId="4C2A36F8">
                 <wp:simplePos x="0" y="0"/>
                 <wp:positionH relativeFrom="column">
                   <wp:posOffset>1685925</wp:posOffset>
@@ -457,7 +553,7 @@
         <mc:AlternateContent>
           <mc:Choice Requires="wps">
             <w:drawing>
-              <wp:anchor distT="0" distB="0" distL="114300" distR="114300" simplePos="0" relativeHeight="251658239" behindDoc="0" locked="0" layoutInCell="1" allowOverlap="1" wp14:anchorId="24E3134B" wp14:editId="3667FA1D">
+              <wp:anchor distT="0" distB="0" distL="114300" distR="114300" simplePos="0" relativeHeight="251658239" behindDoc="0" locked="0" layoutInCell="1" allowOverlap="1" wp14:anchorId="0A8BB4E5" wp14:editId="2CA75EC7">
                 <wp:simplePos x="0" y="0"/>
                 <wp:positionH relativeFrom="margin">
                   <wp:posOffset>4429760</wp:posOffset>
@@ -557,7 +653,7 @@
         <mc:AlternateContent>
           <mc:Choice Requires="wps">
             <w:drawing>
-              <wp:anchor distT="0" distB="0" distL="114300" distR="114300" simplePos="0" relativeHeight="251699200" behindDoc="0" locked="0" layoutInCell="1" allowOverlap="1" wp14:anchorId="4DF30A85" wp14:editId="7FE75DF0">
+              <wp:anchor distT="0" distB="0" distL="114300" distR="114300" simplePos="0" relativeHeight="251699200" behindDoc="0" locked="0" layoutInCell="1" allowOverlap="1" wp14:anchorId="2BEBCADE" wp14:editId="0FD26092">
                 <wp:simplePos x="0" y="0"/>
                 <wp:positionH relativeFrom="column">
                   <wp:posOffset>7258050</wp:posOffset>
@@ -658,7 +754,7 @@
         <mc:AlternateContent>
           <mc:Choice Requires="wps">
             <w:drawing>
-              <wp:anchor distT="0" distB="0" distL="114300" distR="114300" simplePos="0" relativeHeight="251703296" behindDoc="0" locked="0" layoutInCell="1" allowOverlap="1" wp14:anchorId="6A0BC748" wp14:editId="60E9022D">
+              <wp:anchor distT="0" distB="0" distL="114300" distR="114300" simplePos="0" relativeHeight="251703296" behindDoc="0" locked="0" layoutInCell="1" allowOverlap="1" wp14:anchorId="14CF842E" wp14:editId="780E8298">
                 <wp:simplePos x="0" y="0"/>
                 <wp:positionH relativeFrom="column">
                   <wp:posOffset>7258050</wp:posOffset>
@@ -743,7 +839,7 @@
         <mc:AlternateContent>
           <mc:Choice Requires="wps">
             <w:drawing>
-              <wp:anchor distT="0" distB="0" distL="114300" distR="114300" simplePos="0" relativeHeight="251697152" behindDoc="0" locked="0" layoutInCell="1" allowOverlap="1" wp14:anchorId="66055D33" wp14:editId="76D55A18">
+              <wp:anchor distT="0" distB="0" distL="114300" distR="114300" simplePos="0" relativeHeight="251697152" behindDoc="0" locked="0" layoutInCell="1" allowOverlap="1" wp14:anchorId="5FB4EFA9" wp14:editId="3B5B1CB5">
                 <wp:simplePos x="0" y="0"/>
                 <wp:positionH relativeFrom="column">
                   <wp:posOffset>7258050</wp:posOffset>
@@ -830,7 +926,7 @@
         <mc:AlternateContent>
           <mc:Choice Requires="wps">
             <w:drawing>
-              <wp:anchor distT="0" distB="0" distL="114300" distR="114300" simplePos="0" relativeHeight="251701248" behindDoc="0" locked="0" layoutInCell="1" allowOverlap="1" wp14:anchorId="71EE527C" wp14:editId="5EDF6458">
+              <wp:anchor distT="0" distB="0" distL="114300" distR="114300" simplePos="0" relativeHeight="251701248" behindDoc="0" locked="0" layoutInCell="1" allowOverlap="1" wp14:anchorId="31691E53" wp14:editId="28BD3670">
                 <wp:simplePos x="0" y="0"/>
                 <wp:positionH relativeFrom="column">
                   <wp:posOffset>7258050</wp:posOffset>
@@ -915,7 +1011,7 @@
         <mc:AlternateContent>
           <mc:Choice Requires="wps">
             <w:drawing>
-              <wp:anchor distT="0" distB="0" distL="114300" distR="114300" simplePos="0" relativeHeight="251695104" behindDoc="0" locked="0" layoutInCell="1" allowOverlap="1" wp14:anchorId="3B196334" wp14:editId="57FF968F">
+              <wp:anchor distT="0" distB="0" distL="114300" distR="114300" simplePos="0" relativeHeight="251695104" behindDoc="0" locked="0" layoutInCell="1" allowOverlap="1" wp14:anchorId="7DDE29D2" wp14:editId="4EF753E6">
                 <wp:simplePos x="0" y="0"/>
                 <wp:positionH relativeFrom="column">
                   <wp:posOffset>7210425</wp:posOffset>
@@ -1215,7 +1311,7 @@
         <mc:AlternateContent>
           <mc:Choice Requires="wps">
             <w:drawing>
-              <wp:anchor distT="0" distB="0" distL="114300" distR="114300" simplePos="0" relativeHeight="251694080" behindDoc="0" locked="0" layoutInCell="1" allowOverlap="1" wp14:anchorId="033FCF88" wp14:editId="4209573E">
+              <wp:anchor distT="0" distB="0" distL="114300" distR="114300" simplePos="0" relativeHeight="251694080" behindDoc="0" locked="0" layoutInCell="1" allowOverlap="1" wp14:anchorId="015A8D14" wp14:editId="09E2E8AC">
                 <wp:simplePos x="0" y="0"/>
                 <wp:positionH relativeFrom="column">
                   <wp:posOffset>6943725</wp:posOffset>
@@ -1353,7 +1449,7 @@
         <mc:AlternateContent>
           <mc:Choice Requires="wps">
             <w:drawing>
-              <wp:anchor distT="0" distB="0" distL="114300" distR="114300" simplePos="0" relativeHeight="251693056" behindDoc="0" locked="0" layoutInCell="1" allowOverlap="1" wp14:anchorId="7B64C043" wp14:editId="6330B9E8">
+              <wp:anchor distT="0" distB="0" distL="114300" distR="114300" simplePos="0" relativeHeight="251693056" behindDoc="0" locked="0" layoutInCell="1" allowOverlap="1" wp14:anchorId="6104CEFF" wp14:editId="1086010B">
                 <wp:simplePos x="0" y="0"/>
                 <wp:positionH relativeFrom="column">
                   <wp:posOffset>3362325</wp:posOffset>
@@ -1430,7 +1526,7 @@
         <mc:AlternateContent>
           <mc:Choice Requires="wps">
             <w:drawing>
-              <wp:anchor distT="0" distB="0" distL="114300" distR="114300" simplePos="0" relativeHeight="251691008" behindDoc="0" locked="0" layoutInCell="1" allowOverlap="1" wp14:anchorId="5F58E4F4" wp14:editId="70543F27">
+              <wp:anchor distT="0" distB="0" distL="114300" distR="114300" simplePos="0" relativeHeight="251691008" behindDoc="0" locked="0" layoutInCell="1" allowOverlap="1" wp14:anchorId="7FE2AA1B" wp14:editId="35A4C6F8">
                 <wp:simplePos x="0" y="0"/>
                 <wp:positionH relativeFrom="column">
                   <wp:posOffset>1381125</wp:posOffset>
@@ -1503,7 +1599,7 @@
         <mc:AlternateContent>
           <mc:Choice Requires="wps">
             <w:drawing>
-              <wp:anchor distT="0" distB="0" distL="114300" distR="114300" simplePos="0" relativeHeight="251686912" behindDoc="0" locked="0" layoutInCell="1" allowOverlap="1" wp14:anchorId="6B07A530" wp14:editId="1F59238B">
+              <wp:anchor distT="0" distB="0" distL="114300" distR="114300" simplePos="0" relativeHeight="251686912" behindDoc="0" locked="0" layoutInCell="1" allowOverlap="1" wp14:anchorId="0D71E6FF" wp14:editId="65B78260">
                 <wp:simplePos x="0" y="0"/>
                 <wp:positionH relativeFrom="column">
                   <wp:posOffset>476250</wp:posOffset>
@@ -1576,7 +1672,7 @@
         <mc:AlternateContent>
           <mc:Choice Requires="wps">
             <w:drawing>
-              <wp:anchor distT="0" distB="0" distL="114300" distR="114300" simplePos="0" relativeHeight="251685888" behindDoc="0" locked="0" layoutInCell="1" allowOverlap="1" wp14:anchorId="39B53DC6" wp14:editId="790FAA32">
+              <wp:anchor distT="0" distB="0" distL="114300" distR="114300" simplePos="0" relativeHeight="251685888" behindDoc="0" locked="0" layoutInCell="1" allowOverlap="1" wp14:anchorId="4C11907D" wp14:editId="58E0EFAA">
                 <wp:simplePos x="0" y="0"/>
                 <wp:positionH relativeFrom="column">
                   <wp:posOffset>1533525</wp:posOffset>
@@ -1643,7 +1739,7 @@
         <mc:AlternateContent>
           <mc:Choice Requires="wps">
             <w:drawing>
-              <wp:anchor distT="0" distB="0" distL="114300" distR="114300" simplePos="0" relativeHeight="251684864" behindDoc="0" locked="0" layoutInCell="1" allowOverlap="1" wp14:anchorId="69013520" wp14:editId="6E5FFB4B">
+              <wp:anchor distT="0" distB="0" distL="114300" distR="114300" simplePos="0" relativeHeight="251684864" behindDoc="0" locked="0" layoutInCell="1" allowOverlap="1" wp14:anchorId="485727F2" wp14:editId="52A44AED">
                 <wp:simplePos x="0" y="0"/>
                 <wp:positionH relativeFrom="column">
                   <wp:posOffset>3590925</wp:posOffset>
@@ -1710,7 +1806,7 @@
         <mc:AlternateContent>
           <mc:Choice Requires="wps">
             <w:drawing>
-              <wp:anchor distT="0" distB="0" distL="114300" distR="114300" simplePos="0" relativeHeight="251683840" behindDoc="0" locked="0" layoutInCell="1" allowOverlap="1" wp14:anchorId="733850F2" wp14:editId="528658E9">
+              <wp:anchor distT="0" distB="0" distL="114300" distR="114300" simplePos="0" relativeHeight="251683840" behindDoc="0" locked="0" layoutInCell="1" allowOverlap="1" wp14:anchorId="03DB420A" wp14:editId="0D81283E">
                 <wp:simplePos x="0" y="0"/>
                 <wp:positionH relativeFrom="column">
                   <wp:posOffset>3590925</wp:posOffset>
@@ -1760,93 +1856,6 @@
           <mc:Fallback>
             <w:pict>
               <v:line id="Straight Connector 20" o:spid="_x0000_s1026" style="position:absolute;z-index:251683840;visibility:visible;mso-wrap-style:square;mso-wrap-distance-left:9pt;mso-wrap-distance-top:0;mso-wrap-distance-right:9pt;mso-wrap-distance-bottom:0;mso-position-horizontal:absolute;mso-position-horizontal-relative:text;mso-position-vertical:absolute;mso-position-vertical-relative:text" from="282.75pt,86.25pt" to="283.5pt,125.25pt" o:gfxdata="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" strokecolor="black [3040]"/>
-            </w:pict>
-          </mc:Fallback>
-        </mc:AlternateContent>
-      </w:r>
-      <w:r>
-        <w:rPr>
-          <w:noProof/>
-        </w:rPr>
-        <mc:AlternateContent>
-          <mc:Choice Requires="wps">
-            <w:drawing>
-              <wp:anchor distT="0" distB="0" distL="114300" distR="114300" simplePos="0" relativeHeight="251679744" behindDoc="0" locked="0" layoutInCell="1" allowOverlap="1" wp14:anchorId="070DCC5F" wp14:editId="3766174D">
-                <wp:simplePos x="0" y="0"/>
-                <wp:positionH relativeFrom="column">
-                  <wp:posOffset>4629150</wp:posOffset>
-                </wp:positionH>
-                <wp:positionV relativeFrom="paragraph">
-                  <wp:posOffset>5172075</wp:posOffset>
-                </wp:positionV>
-                <wp:extent cx="914400" cy="295275"/>
-                <wp:effectExtent l="57150" t="38100" r="76200" b="104775"/>
-                <wp:wrapNone/>
-                <wp:docPr id="16" name="Rectangle 16"/>
-                <wp:cNvGraphicFramePr/>
-                <a:graphic xmlns:a="http://schemas.openxmlformats.org/drawingml/2006/main">
-                  <a:graphicData uri="http://schemas.microsoft.com/office/word/2010/wordprocessingShape">
-                    <wps:wsp>
-                      <wps:cNvSpPr/>
-                      <wps:spPr>
-                        <a:xfrm>
-                          <a:off x="0" y="0"/>
-                          <a:ext cx="914400" cy="295275"/>
-                        </a:xfrm>
-                        <a:prstGeom prst="rect">
-                          <a:avLst/>
-                        </a:prstGeom>
-                      </wps:spPr>
-                      <wps:style>
-                        <a:lnRef idx="1">
-                          <a:schemeClr val="accent1"/>
-                        </a:lnRef>
-                        <a:fillRef idx="2">
-                          <a:schemeClr val="accent1"/>
-                        </a:fillRef>
-                        <a:effectRef idx="1">
-                          <a:schemeClr val="accent1"/>
-                        </a:effectRef>
-                        <a:fontRef idx="minor">
-                          <a:schemeClr val="dk1"/>
-                        </a:fontRef>
-                      </wps:style>
-                      <wps:txbx>
-                        <w:txbxContent>
-                          <w:p>
-                            <w:r>
-                              <w:t>Open ID</w:t>
-                            </w:r>
-                          </w:p>
-                        </w:txbxContent>
-                      </wps:txbx>
-                      <wps:bodyPr rot="0" spcFirstLastPara="0" vertOverflow="overflow" horzOverflow="overflow" vert="horz" wrap="square" lIns="91440" tIns="45720" rIns="91440" bIns="45720" numCol="1" spcCol="0" rtlCol="0" fromWordArt="0" anchor="ctr" anchorCtr="0" forceAA="0" compatLnSpc="1">
-                        <a:prstTxWarp prst="textNoShape">
-                          <a:avLst/>
-                        </a:prstTxWarp>
-                        <a:noAutofit/>
-                      </wps:bodyPr>
-                    </wps:wsp>
-                  </a:graphicData>
-                </a:graphic>
-              </wp:anchor>
-            </w:drawing>
-          </mc:Choice>
-          <mc:Fallback>
-            <w:pict>
-              <v:rect id="Rectangle 16" o:spid="_x0000_s1033" style="position:absolute;left:0;text-align:left;margin-left:364.5pt;margin-top:407.25pt;width:1in;height:23.25pt;z-index:251679744;visibility:visible;mso-wrap-style:square;mso-wrap-distance-left:9pt;mso-wrap-distance-top:0;mso-wrap-distance-right:9pt;mso-wrap-distance-bottom:0;mso-position-horizontal:absolute;mso-position-horizontal-relative:text;mso-position-vertical:absolute;mso-position-vertical-relative:text;v-text-anchor:middle" o:gfxdata="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" fillcolor="#a7bfde [1620]" strokecolor="#4579b8 [3044]">
-                <v:fill color2="#e4ecf5 [500]" rotate="t" angle="180" colors="0 #a3c4ff;22938f #bfd5ff;1 #e5eeff" focus="100%" type="gradient"/>
-                <v:shadow on="t" color="black" opacity="24903f" origin=",.5" offset="0,.55556mm"/>
-                <v:textbox>
-                  <w:txbxContent>
-                    <w:p>
-                      <w:r>
-                        <w:t>Open ID</w:t>
-                      </w:r>
-                    </w:p>
-                  </w:txbxContent>
-                </v:textbox>
-              </v:rect>
             </w:pict>
           </mc:Fallback>
         </mc:AlternateContent>
@@ -2987,6 +2996,11 @@
                               <w:t>Google App Engine</w:t>
                             </w:r>
                           </w:p>
+                          <w:p>
+                            <w:r>
+                              <w:t>Python</w:t>
+                            </w:r>
+                          </w:p>
                         </w:txbxContent>
                       </wps:txbx>
                       <wps:bodyPr rot="0" spcFirstLastPara="0" vertOverflow="overflow" horzOverflow="overflow" vert="horz" wrap="square" lIns="91440" tIns="45720" rIns="91440" bIns="45720" numCol="1" spcCol="0" rtlCol="0" fromWordArt="0" anchor="ctr" anchorCtr="0" forceAA="0" compatLnSpc="1">
@@ -3003,7 +3017,23 @@
           </mc:Choice>
           <mc:Fallback>
             <w:pict>
-              <v:shape id="Flowchart: Alternate Process 3" o:spid="_x0000_s1042" type="#_x0000_t176" style="position:absolute;left:0;text-align:left;margin-left:206.25pt;margin-top:42pt;width:153.75pt;height:44.25pt;z-index:251661312;visibility:visible;mso-wrap-style:square;mso-wrap-distance-left:9pt;mso-wrap-distance-top:0;mso-wrap-distance-right:9pt;mso-wrap-distance-bottom:0;mso-position-horizontal:absolute;mso-position-horizontal-relative:text;mso-position-vertical:absolute;mso-position-vertical-relative:text;v-text-anchor:middle" o:gfxdata="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" fillcolor="gray [1616]" strokecolor="black [3040]">
+              <v:shapetype id="_x0000_t176" coordsize="21600,21600" o:spt="176" adj="2700" path="m@0,qx0@0l0@2qy@0,21600l@1,21600qx21600@2l21600@0qy@1,xe">
+                <v:stroke joinstyle="miter"/>
+                <v:formulas>
+                  <v:f eqn="val #0"/>
+                  <v:f eqn="sum width 0 #0"/>
+                  <v:f eqn="sum height 0 #0"/>
+                  <v:f eqn="prod @0 2929 10000"/>
+                  <v:f eqn="sum width 0 @3"/>
+                  <v:f eqn="sum height 0 @3"/>
+                  <v:f eqn="val width"/>
+                  <v:f eqn="val height"/>
+                  <v:f eqn="prod width 1 2"/>
+                  <v:f eqn="prod height 1 2"/>
+                </v:formulas>
+                <v:path gradientshapeok="t" limo="10800,10800" o:connecttype="custom" o:connectlocs="@8,0;0,@9;@8,@7;@6,@9" textboxrect="@3,@3,@4,@5"/>
+              </v:shapetype>
+              <v:shape id="Flowchart: Alternate Process 3" o:spid="_x0000_s1045" type="#_x0000_t176" style="position:absolute;left:0;text-align:left;margin-left:206.25pt;margin-top:42pt;width:153.75pt;height:44.25pt;z-index:251661312;visibility:visible;mso-wrap-style:square;mso-wrap-distance-left:9pt;mso-wrap-distance-top:0;mso-wrap-distance-right:9pt;mso-wrap-distance-bottom:0;mso-position-horizontal:absolute;mso-position-horizontal-relative:text;mso-position-vertical:absolute;mso-position-vertical-relative:text;v-text-anchor:middle" o:gfxdata="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" fillcolor="gray [1616]" strokecolor="black [3040]">
                 <v:fill color2="#d9d9d9 [496]" rotate="t" angle="180" colors="0 #bcbcbc;22938f #d0d0d0;1 #ededed" focus="100%" type="gradient"/>
                 <v:shadow on="t" color="black" opacity="24903f" origin=",.5" offset="0,.55556mm"/>
                 <v:textbox>
@@ -3011,6 +3041,11 @@
                     <w:p>
                       <w:r>
                         <w:t>Google App Engine</w:t>
+                      </w:r>
+                    </w:p>
+                    <w:p>
+                      <w:r>
+                        <w:t>Python</w:t>
                       </w:r>
                     </w:p>
                   </w:txbxContent>

</xml_diff>